<commit_message>
Correccion Diagrama de Clases Entrega 1
</commit_message>
<xml_diff>
--- a/Documentacion/Entrega 1/Entrega 1.docx
+++ b/Documentacion/Entrega 1/Entrega 1.docx
@@ -1,6 +1,6 @@
 
 <file path=word/document.xml><?xml version="1.0" encoding="utf-8"?>
-<w:document xmlns:wpc="http://schemas.microsoft.com/office/word/2010/wordprocessingCanvas" xmlns:mc="http://schemas.openxmlformats.org/markup-compatibility/2006" xmlns:o="urn:schemas-microsoft-com:office:office" xmlns:r="http://schemas.openxmlformats.org/officeDocument/2006/relationships" xmlns:m="http://schemas.openxmlformats.org/officeDocument/2006/math" xmlns:v="urn:schemas-microsoft-com:vml" xmlns:wp14="http://schemas.microsoft.com/office/word/2010/wordprocessingDrawing" xmlns:wp="http://schemas.openxmlformats.org/drawingml/2006/wordprocessingDrawing" xmlns:w10="urn:schemas-microsoft-com:office:word" xmlns:w="http://schemas.openxmlformats.org/wordprocessingml/2006/main" xmlns:w14="http://schemas.microsoft.com/office/word/2010/wordml" xmlns:wpg="http://schemas.microsoft.com/office/word/2010/wordprocessingGroup" xmlns:wpi="http://schemas.microsoft.com/office/word/2010/wordprocessingInk" xmlns:wne="http://schemas.microsoft.com/office/word/2006/wordml" xmlns:wps="http://schemas.microsoft.com/office/word/2010/wordprocessingShape" mc:Ignorable="w14 wp14">
+<w:document xmlns:wpc="http://schemas.microsoft.com/office/word/2010/wordprocessingCanvas" xmlns:mc="http://schemas.openxmlformats.org/markup-compatibility/2006" xmlns:o="urn:schemas-microsoft-com:office:office" xmlns:r="http://schemas.openxmlformats.org/officeDocument/2006/relationships" xmlns:m="http://schemas.openxmlformats.org/officeDocument/2006/math" xmlns:v="urn:schemas-microsoft-com:vml" xmlns:wp14="http://schemas.microsoft.com/office/word/2010/wordprocessingDrawing" xmlns:wp="http://schemas.openxmlformats.org/drawingml/2006/wordprocessingDrawing" xmlns:w="http://schemas.openxmlformats.org/wordprocessingml/2006/main" xmlns:w14="http://schemas.microsoft.com/office/word/2010/wordml" xmlns:w10="urn:schemas-microsoft-com:office:word" xmlns:w15="http://schemas.microsoft.com/office/word/2012/wordml" xmlns:wpg="http://schemas.microsoft.com/office/word/2010/wordprocessingGroup" xmlns:wpi="http://schemas.microsoft.com/office/word/2010/wordprocessingInk" xmlns:wne="http://schemas.microsoft.com/office/word/2006/wordml" xmlns:wps="http://schemas.microsoft.com/office/word/2010/wordprocessingShape" xmlns:wpsCustomData="http://www.wps.cn/officeDocument/2013/wpsCustomData" mc:Ignorable="w14 w15 wp14">
   <w:body>
     <w:p>
       <w:pPr>
@@ -8,7 +8,6 @@
       </w:pPr>
       <w:r>
         <w:rPr>
-          <w:noProof/>
           <w:lang w:val="en-US" w:eastAsia="en-US"/>
         </w:rPr>
         <w:drawing>
@@ -25,7 +24,7 @@
                     <pic:cNvPicPr preferRelativeResize="0"/>
                   </pic:nvPicPr>
                   <pic:blipFill>
-                    <a:blip r:embed="rId7"/>
+                    <a:blip r:embed="rId4"/>
                     <a:srcRect/>
                     <a:stretch>
                       <a:fillRect/>
@@ -54,7 +53,7 @@
     </w:p>
     <w:p>
       <w:pPr>
-        <w:pStyle w:val="Heading2"/>
+        <w:pStyle w:val="3"/>
         <w:jc w:val="center"/>
         <w:rPr>
           <w:u w:val="single"/>
@@ -71,7 +70,7 @@
     </w:p>
     <w:p>
       <w:pPr>
-        <w:pStyle w:val="Title"/>
+        <w:pStyle w:val="11"/>
         <w:jc w:val="center"/>
       </w:pPr>
       <w:bookmarkStart w:id="1" w:name="_30j0zll" w:colFirst="0" w:colLast="0"/>
@@ -82,7 +81,7 @@
     </w:p>
     <w:p>
       <w:pPr>
-        <w:pStyle w:val="Title"/>
+        <w:pStyle w:val="11"/>
         <w:jc w:val="center"/>
       </w:pPr>
       <w:bookmarkStart w:id="2" w:name="_1fob9te" w:colFirst="0" w:colLast="0"/>
@@ -465,17 +464,8 @@
           <w:sz w:val="24"/>
           <w:szCs w:val="24"/>
         </w:rPr>
-        <w:t xml:space="preserve">: </w:t>
-      </w:r>
-      <w:r>
-        <w:rPr>
-          <w:sz w:val="24"/>
-          <w:szCs w:val="24"/>
-        </w:rPr>
-        <w:t>40550710dba6853c8e6211100b4f2ea82d5af081</w:t>
-      </w:r>
-      <w:bookmarkStart w:id="3" w:name="_GoBack"/>
-      <w:bookmarkEnd w:id="3"/>
+        <w:t>: 40550710dba6853c8e6211100b4f2ea82d5af081</w:t>
+      </w:r>
     </w:p>
     <w:p>
       <w:pPr>
@@ -587,7 +577,7 @@
       <w:pPr>
         <w:spacing w:after="0" w:line="240" w:lineRule="auto"/>
         <w:rPr>
-          <w:rFonts w:ascii="Times New Roman" w:eastAsia="Times New Roman" w:hAnsi="Times New Roman" w:cs="Times New Roman"/>
+          <w:rFonts w:ascii="Times New Roman" w:hAnsi="Times New Roman" w:eastAsia="Times New Roman" w:cs="Times New Roman"/>
           <w:sz w:val="24"/>
           <w:szCs w:val="24"/>
           <w:lang w:val="es-AR" w:eastAsia="en-US"/>
@@ -596,7 +586,9 @@
     </w:p>
     <w:tbl>
       <w:tblPr>
+        <w:tblStyle w:val="13"/>
         <w:tblW w:w="9229" w:type="dxa"/>
+        <w:tblInd w:w="0" w:type="dxa"/>
         <w:tblLayout w:type="fixed"/>
         <w:tblCellMar>
           <w:top w:w="15" w:type="dxa"/>
@@ -604,21 +596,29 @@
           <w:bottom w:w="15" w:type="dxa"/>
           <w:right w:w="15" w:type="dxa"/>
         </w:tblCellMar>
-        <w:tblLook w:val="04A0" w:firstRow="1" w:lastRow="0" w:firstColumn="1" w:lastColumn="0" w:noHBand="0" w:noVBand="1"/>
       </w:tblPr>
       <w:tblGrid>
         <w:gridCol w:w="1720"/>
         <w:gridCol w:w="7509"/>
       </w:tblGrid>
       <w:tr>
+        <w:tblPrEx>
+          <w:tblLayout w:type="fixed"/>
+          <w:tblCellMar>
+            <w:top w:w="15" w:type="dxa"/>
+            <w:left w:w="15" w:type="dxa"/>
+            <w:bottom w:w="15" w:type="dxa"/>
+            <w:right w:w="15" w:type="dxa"/>
+          </w:tblCellMar>
+        </w:tblPrEx>
         <w:tc>
           <w:tcPr>
             <w:tcW w:w="1720" w:type="dxa"/>
             <w:tcBorders>
-              <w:top w:val="single" w:sz="8" w:space="0" w:color="000000"/>
-              <w:left w:val="single" w:sz="8" w:space="0" w:color="000000"/>
-              <w:bottom w:val="single" w:sz="8" w:space="0" w:color="000000"/>
-              <w:right w:val="single" w:sz="8" w:space="0" w:color="000000"/>
+              <w:top w:val="single" w:color="000000" w:sz="8" w:space="0"/>
+              <w:left w:val="single" w:color="000000" w:sz="8" w:space="0"/>
+              <w:bottom w:val="single" w:color="000000" w:sz="8" w:space="0"/>
+              <w:right w:val="single" w:color="000000" w:sz="8" w:space="0"/>
             </w:tcBorders>
             <w:shd w:val="clear" w:color="auto" w:fill="EFEFEF"/>
             <w:tcMar>
@@ -633,7 +633,7 @@
               <w:spacing w:after="0" w:line="0" w:lineRule="atLeast"/>
               <w:jc w:val="center"/>
               <w:rPr>
-                <w:rFonts w:ascii="Times New Roman" w:eastAsia="Times New Roman" w:hAnsi="Times New Roman" w:cs="Times New Roman"/>
+                <w:rFonts w:ascii="Times New Roman" w:hAnsi="Times New Roman" w:eastAsia="Times New Roman" w:cs="Times New Roman"/>
                 <w:sz w:val="24"/>
                 <w:szCs w:val="24"/>
                 <w:lang w:val="en-US" w:eastAsia="en-US"/>
@@ -655,10 +655,10 @@
           <w:tcPr>
             <w:tcW w:w="7509" w:type="dxa"/>
             <w:tcBorders>
-              <w:top w:val="single" w:sz="8" w:space="0" w:color="000000"/>
-              <w:left w:val="single" w:sz="8" w:space="0" w:color="000000"/>
-              <w:bottom w:val="single" w:sz="8" w:space="0" w:color="000000"/>
-              <w:right w:val="single" w:sz="8" w:space="0" w:color="000000"/>
+              <w:top w:val="single" w:color="000000" w:sz="8" w:space="0"/>
+              <w:left w:val="single" w:color="000000" w:sz="8" w:space="0"/>
+              <w:bottom w:val="single" w:color="000000" w:sz="8" w:space="0"/>
+              <w:right w:val="single" w:color="000000" w:sz="8" w:space="0"/>
             </w:tcBorders>
             <w:shd w:val="clear" w:color="auto" w:fill="EFEFEF"/>
             <w:tcMar>
@@ -673,7 +673,7 @@
               <w:spacing w:after="0" w:line="0" w:lineRule="atLeast"/>
               <w:jc w:val="center"/>
               <w:rPr>
-                <w:rFonts w:ascii="Times New Roman" w:eastAsia="Times New Roman" w:hAnsi="Times New Roman" w:cs="Times New Roman"/>
+                <w:rFonts w:ascii="Times New Roman" w:hAnsi="Times New Roman" w:eastAsia="Times New Roman" w:cs="Times New Roman"/>
                 <w:sz w:val="24"/>
                 <w:szCs w:val="24"/>
                 <w:lang w:val="en-US" w:eastAsia="en-US"/>
@@ -693,14 +693,23 @@
         </w:tc>
       </w:tr>
       <w:tr>
+        <w:tblPrEx>
+          <w:tblLayout w:type="fixed"/>
+          <w:tblCellMar>
+            <w:top w:w="15" w:type="dxa"/>
+            <w:left w:w="15" w:type="dxa"/>
+            <w:bottom w:w="15" w:type="dxa"/>
+            <w:right w:w="15" w:type="dxa"/>
+          </w:tblCellMar>
+        </w:tblPrEx>
         <w:tc>
           <w:tcPr>
             <w:tcW w:w="1720" w:type="dxa"/>
             <w:tcBorders>
-              <w:top w:val="single" w:sz="8" w:space="0" w:color="000000"/>
-              <w:left w:val="single" w:sz="8" w:space="0" w:color="000000"/>
-              <w:bottom w:val="single" w:sz="8" w:space="0" w:color="000000"/>
-              <w:right w:val="single" w:sz="8" w:space="0" w:color="000000"/>
+              <w:top w:val="single" w:color="000000" w:sz="8" w:space="0"/>
+              <w:left w:val="single" w:color="000000" w:sz="8" w:space="0"/>
+              <w:bottom w:val="single" w:color="000000" w:sz="8" w:space="0"/>
+              <w:right w:val="single" w:color="000000" w:sz="8" w:space="0"/>
             </w:tcBorders>
             <w:tcMar>
               <w:top w:w="100" w:type="dxa"/>
@@ -730,10 +739,10 @@
           <w:tcPr>
             <w:tcW w:w="7509" w:type="dxa"/>
             <w:tcBorders>
-              <w:top w:val="single" w:sz="8" w:space="0" w:color="000000"/>
-              <w:left w:val="single" w:sz="8" w:space="0" w:color="000000"/>
-              <w:bottom w:val="single" w:sz="8" w:space="0" w:color="000000"/>
-              <w:right w:val="single" w:sz="8" w:space="0" w:color="000000"/>
+              <w:top w:val="single" w:color="000000" w:sz="8" w:space="0"/>
+              <w:left w:val="single" w:color="000000" w:sz="8" w:space="0"/>
+              <w:bottom w:val="single" w:color="000000" w:sz="8" w:space="0"/>
+              <w:right w:val="single" w:color="000000" w:sz="8" w:space="0"/>
             </w:tcBorders>
             <w:tcMar>
               <w:top w:w="100" w:type="dxa"/>
@@ -763,14 +772,23 @@
         </w:tc>
       </w:tr>
       <w:tr>
+        <w:tblPrEx>
+          <w:tblLayout w:type="fixed"/>
+          <w:tblCellMar>
+            <w:top w:w="15" w:type="dxa"/>
+            <w:left w:w="15" w:type="dxa"/>
+            <w:bottom w:w="15" w:type="dxa"/>
+            <w:right w:w="15" w:type="dxa"/>
+          </w:tblCellMar>
+        </w:tblPrEx>
         <w:tc>
           <w:tcPr>
             <w:tcW w:w="1720" w:type="dxa"/>
             <w:tcBorders>
-              <w:top w:val="single" w:sz="8" w:space="0" w:color="000000"/>
-              <w:left w:val="single" w:sz="8" w:space="0" w:color="000000"/>
-              <w:bottom w:val="single" w:sz="8" w:space="0" w:color="000000"/>
-              <w:right w:val="single" w:sz="8" w:space="0" w:color="000000"/>
+              <w:top w:val="single" w:color="000000" w:sz="8" w:space="0"/>
+              <w:left w:val="single" w:color="000000" w:sz="8" w:space="0"/>
+              <w:bottom w:val="single" w:color="000000" w:sz="8" w:space="0"/>
+              <w:right w:val="single" w:color="000000" w:sz="8" w:space="0"/>
             </w:tcBorders>
             <w:tcMar>
               <w:top w:w="100" w:type="dxa"/>
@@ -802,10 +820,10 @@
           <w:tcPr>
             <w:tcW w:w="7509" w:type="dxa"/>
             <w:tcBorders>
-              <w:top w:val="single" w:sz="8" w:space="0" w:color="000000"/>
-              <w:left w:val="single" w:sz="8" w:space="0" w:color="000000"/>
-              <w:bottom w:val="single" w:sz="8" w:space="0" w:color="000000"/>
-              <w:right w:val="single" w:sz="8" w:space="0" w:color="000000"/>
+              <w:top w:val="single" w:color="000000" w:sz="8" w:space="0"/>
+              <w:left w:val="single" w:color="000000" w:sz="8" w:space="0"/>
+              <w:bottom w:val="single" w:color="000000" w:sz="8" w:space="0"/>
+              <w:right w:val="single" w:color="000000" w:sz="8" w:space="0"/>
             </w:tcBorders>
             <w:tcMar>
               <w:top w:w="100" w:type="dxa"/>
@@ -835,14 +853,23 @@
         </w:tc>
       </w:tr>
       <w:tr>
+        <w:tblPrEx>
+          <w:tblLayout w:type="fixed"/>
+          <w:tblCellMar>
+            <w:top w:w="15" w:type="dxa"/>
+            <w:left w:w="15" w:type="dxa"/>
+            <w:bottom w:w="15" w:type="dxa"/>
+            <w:right w:w="15" w:type="dxa"/>
+          </w:tblCellMar>
+        </w:tblPrEx>
         <w:tc>
           <w:tcPr>
             <w:tcW w:w="1720" w:type="dxa"/>
             <w:tcBorders>
-              <w:top w:val="single" w:sz="8" w:space="0" w:color="000000"/>
-              <w:left w:val="single" w:sz="8" w:space="0" w:color="000000"/>
-              <w:bottom w:val="single" w:sz="8" w:space="0" w:color="000000"/>
-              <w:right w:val="single" w:sz="8" w:space="0" w:color="000000"/>
+              <w:top w:val="single" w:color="000000" w:sz="8" w:space="0"/>
+              <w:left w:val="single" w:color="000000" w:sz="8" w:space="0"/>
+              <w:bottom w:val="single" w:color="000000" w:sz="8" w:space="0"/>
+              <w:right w:val="single" w:color="000000" w:sz="8" w:space="0"/>
             </w:tcBorders>
             <w:tcMar>
               <w:top w:w="100" w:type="dxa"/>
@@ -874,10 +901,10 @@
           <w:tcPr>
             <w:tcW w:w="7509" w:type="dxa"/>
             <w:tcBorders>
-              <w:top w:val="single" w:sz="8" w:space="0" w:color="000000"/>
-              <w:left w:val="single" w:sz="8" w:space="0" w:color="000000"/>
-              <w:bottom w:val="single" w:sz="8" w:space="0" w:color="000000"/>
-              <w:right w:val="single" w:sz="8" w:space="0" w:color="000000"/>
+              <w:top w:val="single" w:color="000000" w:sz="8" w:space="0"/>
+              <w:left w:val="single" w:color="000000" w:sz="8" w:space="0"/>
+              <w:bottom w:val="single" w:color="000000" w:sz="8" w:space="0"/>
+              <w:right w:val="single" w:color="000000" w:sz="8" w:space="0"/>
             </w:tcBorders>
             <w:tcMar>
               <w:top w:w="100" w:type="dxa"/>
@@ -907,14 +934,23 @@
         </w:tc>
       </w:tr>
       <w:tr>
+        <w:tblPrEx>
+          <w:tblLayout w:type="fixed"/>
+          <w:tblCellMar>
+            <w:top w:w="15" w:type="dxa"/>
+            <w:left w:w="15" w:type="dxa"/>
+            <w:bottom w:w="15" w:type="dxa"/>
+            <w:right w:w="15" w:type="dxa"/>
+          </w:tblCellMar>
+        </w:tblPrEx>
         <w:tc>
           <w:tcPr>
             <w:tcW w:w="1720" w:type="dxa"/>
             <w:tcBorders>
-              <w:top w:val="single" w:sz="8" w:space="0" w:color="000000"/>
-              <w:left w:val="single" w:sz="8" w:space="0" w:color="000000"/>
-              <w:bottom w:val="single" w:sz="8" w:space="0" w:color="000000"/>
-              <w:right w:val="single" w:sz="8" w:space="0" w:color="000000"/>
+              <w:top w:val="single" w:color="000000" w:sz="8" w:space="0"/>
+              <w:left w:val="single" w:color="000000" w:sz="8" w:space="0"/>
+              <w:bottom w:val="single" w:color="000000" w:sz="8" w:space="0"/>
+              <w:right w:val="single" w:color="000000" w:sz="8" w:space="0"/>
             </w:tcBorders>
             <w:tcMar>
               <w:top w:w="100" w:type="dxa"/>
@@ -946,10 +982,10 @@
           <w:tcPr>
             <w:tcW w:w="7509" w:type="dxa"/>
             <w:tcBorders>
-              <w:top w:val="single" w:sz="8" w:space="0" w:color="000000"/>
-              <w:left w:val="single" w:sz="8" w:space="0" w:color="000000"/>
-              <w:bottom w:val="single" w:sz="8" w:space="0" w:color="000000"/>
-              <w:right w:val="single" w:sz="8" w:space="0" w:color="000000"/>
+              <w:top w:val="single" w:color="000000" w:sz="8" w:space="0"/>
+              <w:left w:val="single" w:color="000000" w:sz="8" w:space="0"/>
+              <w:bottom w:val="single" w:color="000000" w:sz="8" w:space="0"/>
+              <w:right w:val="single" w:color="000000" w:sz="8" w:space="0"/>
             </w:tcBorders>
             <w:tcMar>
               <w:top w:w="100" w:type="dxa"/>
@@ -979,14 +1015,23 @@
         </w:tc>
       </w:tr>
       <w:tr>
+        <w:tblPrEx>
+          <w:tblLayout w:type="fixed"/>
+          <w:tblCellMar>
+            <w:top w:w="15" w:type="dxa"/>
+            <w:left w:w="15" w:type="dxa"/>
+            <w:bottom w:w="15" w:type="dxa"/>
+            <w:right w:w="15" w:type="dxa"/>
+          </w:tblCellMar>
+        </w:tblPrEx>
         <w:tc>
           <w:tcPr>
             <w:tcW w:w="1720" w:type="dxa"/>
             <w:tcBorders>
-              <w:top w:val="single" w:sz="8" w:space="0" w:color="000000"/>
-              <w:left w:val="single" w:sz="8" w:space="0" w:color="000000"/>
-              <w:bottom w:val="single" w:sz="8" w:space="0" w:color="000000"/>
-              <w:right w:val="single" w:sz="8" w:space="0" w:color="000000"/>
+              <w:top w:val="single" w:color="000000" w:sz="8" w:space="0"/>
+              <w:left w:val="single" w:color="000000" w:sz="8" w:space="0"/>
+              <w:bottom w:val="single" w:color="000000" w:sz="8" w:space="0"/>
+              <w:right w:val="single" w:color="000000" w:sz="8" w:space="0"/>
             </w:tcBorders>
             <w:tcMar>
               <w:top w:w="100" w:type="dxa"/>
@@ -1018,10 +1063,10 @@
           <w:tcPr>
             <w:tcW w:w="7509" w:type="dxa"/>
             <w:tcBorders>
-              <w:top w:val="single" w:sz="8" w:space="0" w:color="000000"/>
-              <w:left w:val="single" w:sz="8" w:space="0" w:color="000000"/>
-              <w:bottom w:val="single" w:sz="8" w:space="0" w:color="000000"/>
-              <w:right w:val="single" w:sz="8" w:space="0" w:color="000000"/>
+              <w:top w:val="single" w:color="000000" w:sz="8" w:space="0"/>
+              <w:left w:val="single" w:color="000000" w:sz="8" w:space="0"/>
+              <w:bottom w:val="single" w:color="000000" w:sz="8" w:space="0"/>
+              <w:right w:val="single" w:color="000000" w:sz="8" w:space="0"/>
             </w:tcBorders>
             <w:tcMar>
               <w:top w:w="100" w:type="dxa"/>
@@ -1074,7 +1119,6 @@
         <w:rPr>
           <w:b/>
         </w:rPr>
-        <w:lastRenderedPageBreak/>
         <w:t xml:space="preserve">Tabla de Requerimientos no funcionales TP - Entrega </w:t>
       </w:r>
       <w:r>
@@ -1100,17 +1144,48 @@
     </w:p>
     <w:tbl>
       <w:tblPr>
-        <w:tblStyle w:val="TableGrid"/>
+        <w:tblStyle w:val="14"/>
         <w:tblW w:w="9019" w:type="dxa"/>
+        <w:tblInd w:w="0" w:type="dxa"/>
+        <w:tblBorders>
+          <w:top w:val="single" w:color="auto" w:sz="4" w:space="0"/>
+          <w:left w:val="single" w:color="auto" w:sz="4" w:space="0"/>
+          <w:bottom w:val="single" w:color="auto" w:sz="4" w:space="0"/>
+          <w:right w:val="single" w:color="auto" w:sz="4" w:space="0"/>
+          <w:insideH w:val="single" w:color="auto" w:sz="4" w:space="0"/>
+          <w:insideV w:val="single" w:color="auto" w:sz="4" w:space="0"/>
+        </w:tblBorders>
         <w:tblLayout w:type="fixed"/>
-        <w:tblLook w:val="04A0" w:firstRow="1" w:lastRow="0" w:firstColumn="1" w:lastColumn="0" w:noHBand="0" w:noVBand="1"/>
+        <w:tblCellMar>
+          <w:top w:w="0" w:type="dxa"/>
+          <w:left w:w="108" w:type="dxa"/>
+          <w:bottom w:w="0" w:type="dxa"/>
+          <w:right w:w="108" w:type="dxa"/>
+        </w:tblCellMar>
       </w:tblPr>
       <w:tblGrid>
         <w:gridCol w:w="9019"/>
       </w:tblGrid>
       <w:tr>
+        <w:tblPrEx>
+          <w:tblBorders>
+            <w:top w:val="single" w:color="auto" w:sz="4" w:space="0"/>
+            <w:left w:val="single" w:color="auto" w:sz="4" w:space="0"/>
+            <w:bottom w:val="single" w:color="auto" w:sz="4" w:space="0"/>
+            <w:right w:val="single" w:color="auto" w:sz="4" w:space="0"/>
+            <w:insideH w:val="single" w:color="auto" w:sz="4" w:space="0"/>
+            <w:insideV w:val="single" w:color="auto" w:sz="4" w:space="0"/>
+          </w:tblBorders>
+          <w:tblLayout w:type="fixed"/>
+          <w:tblCellMar>
+            <w:top w:w="0" w:type="dxa"/>
+            <w:left w:w="108" w:type="dxa"/>
+            <w:bottom w:w="0" w:type="dxa"/>
+            <w:right w:w="108" w:type="dxa"/>
+          </w:tblCellMar>
+        </w:tblPrEx>
         <w:trPr>
-          <w:trHeight w:val="419"/>
+          <w:trHeight w:val="419" w:hRule="atLeast"/>
         </w:trPr>
         <w:tc>
           <w:tcPr>
@@ -1118,6 +1193,7 @@
           </w:tcPr>
           <w:p>
             <w:pPr>
+              <w:spacing w:line="240" w:lineRule="auto"/>
               <w:rPr>
                 <w:lang w:eastAsia="es-AR"/>
               </w:rPr>
@@ -1132,8 +1208,25 @@
         </w:tc>
       </w:tr>
       <w:tr>
+        <w:tblPrEx>
+          <w:tblBorders>
+            <w:top w:val="single" w:color="auto" w:sz="4" w:space="0"/>
+            <w:left w:val="single" w:color="auto" w:sz="4" w:space="0"/>
+            <w:bottom w:val="single" w:color="auto" w:sz="4" w:space="0"/>
+            <w:right w:val="single" w:color="auto" w:sz="4" w:space="0"/>
+            <w:insideH w:val="single" w:color="auto" w:sz="4" w:space="0"/>
+            <w:insideV w:val="single" w:color="auto" w:sz="4" w:space="0"/>
+          </w:tblBorders>
+          <w:tblLayout w:type="fixed"/>
+          <w:tblCellMar>
+            <w:top w:w="0" w:type="dxa"/>
+            <w:left w:w="108" w:type="dxa"/>
+            <w:bottom w:w="0" w:type="dxa"/>
+            <w:right w:w="108" w:type="dxa"/>
+          </w:tblCellMar>
+        </w:tblPrEx>
         <w:trPr>
-          <w:trHeight w:val="411"/>
+          <w:trHeight w:val="411" w:hRule="atLeast"/>
         </w:trPr>
         <w:tc>
           <w:tcPr>
@@ -1141,6 +1234,7 @@
           </w:tcPr>
           <w:p>
             <w:pPr>
+              <w:spacing w:line="240" w:lineRule="auto"/>
               <w:rPr>
                 <w:lang w:eastAsia="es-AR"/>
               </w:rPr>
@@ -1149,8 +1243,25 @@
         </w:tc>
       </w:tr>
       <w:tr>
+        <w:tblPrEx>
+          <w:tblBorders>
+            <w:top w:val="single" w:color="auto" w:sz="4" w:space="0"/>
+            <w:left w:val="single" w:color="auto" w:sz="4" w:space="0"/>
+            <w:bottom w:val="single" w:color="auto" w:sz="4" w:space="0"/>
+            <w:right w:val="single" w:color="auto" w:sz="4" w:space="0"/>
+            <w:insideH w:val="single" w:color="auto" w:sz="4" w:space="0"/>
+            <w:insideV w:val="single" w:color="auto" w:sz="4" w:space="0"/>
+          </w:tblBorders>
+          <w:tblLayout w:type="fixed"/>
+          <w:tblCellMar>
+            <w:top w:w="0" w:type="dxa"/>
+            <w:left w:w="108" w:type="dxa"/>
+            <w:bottom w:w="0" w:type="dxa"/>
+            <w:right w:w="108" w:type="dxa"/>
+          </w:tblCellMar>
+        </w:tblPrEx>
         <w:trPr>
-          <w:trHeight w:val="404"/>
+          <w:trHeight w:val="404" w:hRule="atLeast"/>
         </w:trPr>
         <w:tc>
           <w:tcPr>
@@ -1158,6 +1269,7 @@
           </w:tcPr>
           <w:p>
             <w:pPr>
+              <w:spacing w:line="240" w:lineRule="auto"/>
               <w:rPr>
                 <w:lang w:eastAsia="es-AR"/>
               </w:rPr>
@@ -1193,40 +1305,30 @@
       <w:pPr>
         <w:rPr>
           <w:b/>
-          <w:lang w:val="es-AR"/>
+          <w:lang w:val="en-US"/>
         </w:rPr>
       </w:pPr>
       <w:r>
         <w:rPr>
           <w:b/>
-          <w:lang w:val="es-AR"/>
-        </w:rPr>
-        <w:object w:dxaOrig="3410" w:dyaOrig="830">
-          <v:shapetype id="_x0000_t75" coordsize="21600,21600" o:spt="75" o:preferrelative="t" path="m@4@5l@4@11@9@11@9@5xe" filled="f" stroked="f">
-            <v:stroke joinstyle="miter"/>
-            <v:formulas>
-              <v:f eqn="if lineDrawn pixelLineWidth 0"/>
-              <v:f eqn="sum @0 1 0"/>
-              <v:f eqn="sum 0 0 @1"/>
-              <v:f eqn="prod @2 1 2"/>
-              <v:f eqn="prod @3 21600 pixelWidth"/>
-              <v:f eqn="prod @3 21600 pixelHeight"/>
-              <v:f eqn="sum @0 0 1"/>
-              <v:f eqn="prod @6 1 2"/>
-              <v:f eqn="prod @7 21600 pixelWidth"/>
-              <v:f eqn="sum @8 21600 0"/>
-              <v:f eqn="prod @7 21600 pixelHeight"/>
-              <v:f eqn="sum @10 21600 0"/>
-            </v:formulas>
-            <v:path o:extrusionok="f" gradientshapeok="t" o:connecttype="rect"/>
+          <w:lang w:val="en-US"/>
+        </w:rPr>
+        <w:object>
+          <v:shape id="_x0000_i1027" o:spt="75" type="#_x0000_t75" style="height:38.3pt;width:155.85pt;" o:ole="t" filled="f" o:preferrelative="t" stroked="f" coordsize="21600,21600">
+            <v:fill on="f" focussize="0,0"/>
+            <v:stroke on="f"/>
+            <v:imagedata r:id="rId6" o:title=""/>
             <o:lock v:ext="edit" aspectratio="t"/>
-          </v:shapetype>
-          <v:shape id="_x0000_i1025" type="#_x0000_t75" style="width:170.5pt;height:41.5pt" o:ole="">
-            <v:imagedata r:id="rId8" o:title=""/>
+            <w10:wrap type="none"/>
+            <w10:anchorlock/>
           </v:shape>
-          <o:OLEObject Type="Embed" ProgID="Package" ShapeID="_x0000_i1025" DrawAspect="Content" ObjectID="_1590271501" r:id="rId9"/>
+          <o:OLEObject Type="Embed" ProgID="Package" ShapeID="_x0000_i1027" DrawAspect="Content" ObjectID="_1468075725" r:id="rId5">
+            <o:LockedField>false</o:LockedField>
+          </o:OLEObject>
         </w:object>
       </w:r>
+      <w:bookmarkStart w:id="3" w:name="_GoBack"/>
+      <w:bookmarkEnd w:id="3"/>
     </w:p>
     <w:p>
       <w:pPr>
@@ -1279,14 +1381,39 @@
         </w:rPr>
         <w:t xml:space="preserve">: </w:t>
       </w:r>
-      <w:hyperlink r:id="rId10"/>
+      <w:r>
+        <w:fldChar w:fldCharType="begin"/>
+      </w:r>
+      <w:r>
+        <w:instrText xml:space="preserve"> HYPERLINK "http://www.plantuml.com/plantuml/img/TLFDRjim3BxpAOIS4WGzz5eK1Omasu0XfsBRCM0arjKWYuOe5zs2FTIUOIysohLLh-XEfFZtVVnesu0YvlxZmLpWYmoOFD-OuSKHs66cbfF76sDdLs0x-pynhOSujMtW5-1PSaARpHGpjxTpwExk0f6xSwAJezE409QZPeN-_4PjjoEPNV0KCnbwpXITpBFcTiY-vvDZEtHQnX3LfcKWKw07ZWoEEszzK9W7iezOS37aqGgb9yqfWNajs7lfMNpsJwg0Uts8WQqI8Mb2EyH5rI5QvUSThpTQmHd38YarA--ccnvR_2T9otG9gpOoT7maDHXAH2WJfdeKrRxwcofVupeVVH7TSVglYDXJ2ChkhKXxQbIYGxpN2THXkNNCtg7Rqv64PCSTZmZhLyHAuW8pPsNGSNtXy_Z2rF87_ttolYeVF0U2xPav44RJKof2MshiSiMN8GLkmbi8LR-fLXkJjnNpyxTFd118iie0ssB7azHx3TFSSGyeFy3gUdLrjJfY_B6Qr7eRhel2z8rgulhTw5Y-uFaN" \h </w:instrText>
+      </w:r>
+      <w:r>
+        <w:fldChar w:fldCharType="separate"/>
+      </w:r>
+      <w:r>
+        <w:fldChar w:fldCharType="end"/>
+      </w:r>
     </w:p>
     <w:tbl>
       <w:tblPr>
-        <w:tblStyle w:val="TableGrid"/>
+        <w:tblStyle w:val="14"/>
         <w:tblW w:w="9197" w:type="dxa"/>
+        <w:tblInd w:w="0" w:type="dxa"/>
+        <w:tblBorders>
+          <w:top w:val="single" w:color="auto" w:sz="4" w:space="0"/>
+          <w:left w:val="single" w:color="auto" w:sz="4" w:space="0"/>
+          <w:bottom w:val="single" w:color="auto" w:sz="4" w:space="0"/>
+          <w:right w:val="single" w:color="auto" w:sz="4" w:space="0"/>
+          <w:insideH w:val="single" w:color="auto" w:sz="4" w:space="0"/>
+          <w:insideV w:val="single" w:color="auto" w:sz="4" w:space="0"/>
+        </w:tblBorders>
         <w:tblLayout w:type="fixed"/>
-        <w:tblLook w:val="04A0" w:firstRow="1" w:lastRow="0" w:firstColumn="1" w:lastColumn="0" w:noHBand="0" w:noVBand="1"/>
+        <w:tblCellMar>
+          <w:top w:w="0" w:type="dxa"/>
+          <w:left w:w="108" w:type="dxa"/>
+          <w:bottom w:w="0" w:type="dxa"/>
+          <w:right w:w="108" w:type="dxa"/>
+        </w:tblCellMar>
       </w:tblPr>
       <w:tblGrid>
         <w:gridCol w:w="1373"/>
@@ -1296,6 +1423,23 @@
         <w:gridCol w:w="1454"/>
       </w:tblGrid>
       <w:tr>
+        <w:tblPrEx>
+          <w:tblBorders>
+            <w:top w:val="single" w:color="auto" w:sz="4" w:space="0"/>
+            <w:left w:val="single" w:color="auto" w:sz="4" w:space="0"/>
+            <w:bottom w:val="single" w:color="auto" w:sz="4" w:space="0"/>
+            <w:right w:val="single" w:color="auto" w:sz="4" w:space="0"/>
+            <w:insideH w:val="single" w:color="auto" w:sz="4" w:space="0"/>
+            <w:insideV w:val="single" w:color="auto" w:sz="4" w:space="0"/>
+          </w:tblBorders>
+          <w:tblLayout w:type="fixed"/>
+          <w:tblCellMar>
+            <w:top w:w="0" w:type="dxa"/>
+            <w:left w:w="108" w:type="dxa"/>
+            <w:bottom w:w="0" w:type="dxa"/>
+            <w:right w:w="108" w:type="dxa"/>
+          </w:tblCellMar>
+        </w:tblPrEx>
         <w:tc>
           <w:tcPr>
             <w:tcW w:w="1373" w:type="dxa"/>
@@ -1303,6 +1447,7 @@
           </w:tcPr>
           <w:p>
             <w:pPr>
+              <w:spacing w:line="240" w:lineRule="auto"/>
               <w:rPr>
                 <w:lang w:val="en-US"/>
               </w:rPr>
@@ -1322,6 +1467,7 @@
           </w:tcPr>
           <w:p>
             <w:pPr>
+              <w:spacing w:line="240" w:lineRule="auto"/>
               <w:rPr>
                 <w:lang w:val="en-US"/>
               </w:rPr>
@@ -1341,6 +1487,7 @@
           </w:tcPr>
           <w:p>
             <w:pPr>
+              <w:spacing w:line="240" w:lineRule="auto"/>
               <w:rPr>
                 <w:lang w:val="en-US"/>
               </w:rPr>
@@ -1360,6 +1507,7 @@
           </w:tcPr>
           <w:p>
             <w:pPr>
+              <w:spacing w:line="240" w:lineRule="auto"/>
               <w:rPr>
                 <w:lang w:val="en-US"/>
               </w:rPr>
@@ -1379,6 +1527,7 @@
           </w:tcPr>
           <w:p>
             <w:pPr>
+              <w:spacing w:line="240" w:lineRule="auto"/>
               <w:rPr>
                 <w:lang w:val="en-US"/>
               </w:rPr>
@@ -1393,8 +1542,25 @@
         </w:tc>
       </w:tr>
       <w:tr>
+        <w:tblPrEx>
+          <w:tblBorders>
+            <w:top w:val="single" w:color="auto" w:sz="4" w:space="0"/>
+            <w:left w:val="single" w:color="auto" w:sz="4" w:space="0"/>
+            <w:bottom w:val="single" w:color="auto" w:sz="4" w:space="0"/>
+            <w:right w:val="single" w:color="auto" w:sz="4" w:space="0"/>
+            <w:insideH w:val="single" w:color="auto" w:sz="4" w:space="0"/>
+            <w:insideV w:val="single" w:color="auto" w:sz="4" w:space="0"/>
+          </w:tblBorders>
+          <w:tblLayout w:type="fixed"/>
+          <w:tblCellMar>
+            <w:top w:w="0" w:type="dxa"/>
+            <w:left w:w="108" w:type="dxa"/>
+            <w:bottom w:w="0" w:type="dxa"/>
+            <w:right w:w="108" w:type="dxa"/>
+          </w:tblCellMar>
+        </w:tblPrEx>
         <w:trPr>
-          <w:trHeight w:val="3305"/>
+          <w:trHeight w:val="3305" w:hRule="atLeast"/>
         </w:trPr>
         <w:tc>
           <w:tcPr>
@@ -1402,6 +1568,7 @@
           </w:tcPr>
           <w:p>
             <w:pPr>
+              <w:spacing w:line="240" w:lineRule="auto"/>
               <w:rPr>
                 <w:lang w:val="en-US"/>
               </w:rPr>
@@ -1420,6 +1587,7 @@
           </w:tcPr>
           <w:p>
             <w:pPr>
+              <w:spacing w:line="240" w:lineRule="auto"/>
               <w:rPr>
                 <w:lang w:val="es-AR"/>
               </w:rPr>
@@ -1450,7 +1618,13 @@
                 <w:bCs/>
                 <w:lang w:val="es-AR"/>
               </w:rPr>
-              <w:t>E</w:t>
+              <w:t>Estados</w:t>
+            </w:r>
+            <w:r>
+              <w:rPr>
+                <w:lang w:val="es-AR"/>
+              </w:rPr>
+              <w:t xml:space="preserve"> de los </w:t>
             </w:r>
             <w:r>
               <w:rPr>
@@ -1458,13 +1632,115 @@
                 <w:bCs/>
                 <w:lang w:val="es-AR"/>
               </w:rPr>
-              <w:t>stados</w:t>
-            </w:r>
-            <w:r>
-              <w:rPr>
-                <w:lang w:val="es-AR"/>
-              </w:rPr>
-              <w:t xml:space="preserve"> de los </w:t>
+              <w:t>Dispositivos Inteligentes</w:t>
+            </w:r>
+            <w:r>
+              <w:rPr>
+                <w:lang w:val="es-AR"/>
+              </w:rPr>
+              <w:t>.</w:t>
+            </w:r>
+          </w:p>
+        </w:tc>
+        <w:tc>
+          <w:tcPr>
+            <w:tcW w:w="2090" w:type="dxa"/>
+          </w:tcPr>
+          <w:p>
+            <w:pPr>
+              <w:spacing w:line="240" w:lineRule="auto"/>
+              <w:rPr>
+                <w:lang w:val="es-AR"/>
+              </w:rPr>
+            </w:pPr>
+            <w:r>
+              <w:rPr>
+                <w:lang w:val="es-AR"/>
+              </w:rPr>
+              <w:t>Permitir que un objeto altere su comportamiento cuando su estado interno cambia. Permite modelar las transiciones entre estados.</w:t>
+            </w:r>
+          </w:p>
+        </w:tc>
+        <w:tc>
+          <w:tcPr>
+            <w:tcW w:w="1430" w:type="dxa"/>
+          </w:tcPr>
+          <w:p>
+            <w:pPr>
+              <w:spacing w:line="240" w:lineRule="auto"/>
+              <w:rPr>
+                <w:lang w:val="es-AR"/>
+              </w:rPr>
+            </w:pPr>
+          </w:p>
+        </w:tc>
+        <w:tc>
+          <w:tcPr>
+            <w:tcW w:w="1454" w:type="dxa"/>
+          </w:tcPr>
+          <w:p>
+            <w:pPr>
+              <w:spacing w:line="240" w:lineRule="auto"/>
+              <w:rPr>
+                <w:lang w:val="en-US"/>
+              </w:rPr>
+            </w:pPr>
+          </w:p>
+        </w:tc>
+      </w:tr>
+      <w:tr>
+        <w:tblPrEx>
+          <w:tblBorders>
+            <w:top w:val="single" w:color="auto" w:sz="4" w:space="0"/>
+            <w:left w:val="single" w:color="auto" w:sz="4" w:space="0"/>
+            <w:bottom w:val="single" w:color="auto" w:sz="4" w:space="0"/>
+            <w:right w:val="single" w:color="auto" w:sz="4" w:space="0"/>
+            <w:insideH w:val="single" w:color="auto" w:sz="4" w:space="0"/>
+            <w:insideV w:val="single" w:color="auto" w:sz="4" w:space="0"/>
+          </w:tblBorders>
+          <w:tblLayout w:type="fixed"/>
+          <w:tblCellMar>
+            <w:top w:w="0" w:type="dxa"/>
+            <w:left w:w="108" w:type="dxa"/>
+            <w:bottom w:w="0" w:type="dxa"/>
+            <w:right w:w="108" w:type="dxa"/>
+          </w:tblCellMar>
+        </w:tblPrEx>
+        <w:tc>
+          <w:tcPr>
+            <w:tcW w:w="1373" w:type="dxa"/>
+          </w:tcPr>
+          <w:p>
+            <w:pPr>
+              <w:spacing w:line="240" w:lineRule="auto"/>
+              <w:rPr>
+                <w:lang w:val="en-US"/>
+              </w:rPr>
+            </w:pPr>
+            <w:r>
+              <w:rPr>
+                <w:lang w:val="en-US"/>
+              </w:rPr>
+              <w:t>12/05/2018</w:t>
+            </w:r>
+          </w:p>
+        </w:tc>
+        <w:tc>
+          <w:tcPr>
+            <w:tcW w:w="2850" w:type="dxa"/>
+          </w:tcPr>
+          <w:p>
+            <w:pPr>
+              <w:spacing w:line="240" w:lineRule="auto"/>
+              <w:rPr>
+                <w:lang w:val="es-AR"/>
+              </w:rPr>
+            </w:pPr>
+            <w:r>
+              <w:rPr>
+                <w:lang w:val="es-AR"/>
+              </w:rPr>
+              <w:t xml:space="preserve">Para los </w:t>
             </w:r>
             <w:r>
               <w:rPr>
@@ -1472,7 +1748,13 @@
                 <w:bCs/>
                 <w:lang w:val="es-AR"/>
               </w:rPr>
-              <w:t>D</w:t>
+              <w:t>Adaptadores</w:t>
+            </w:r>
+            <w:r>
+              <w:rPr>
+                <w:lang w:val="es-AR"/>
+              </w:rPr>
+              <w:t xml:space="preserve"> de los </w:t>
             </w:r>
             <w:r>
               <w:rPr>
@@ -1480,7 +1762,13 @@
                 <w:bCs/>
                 <w:lang w:val="es-AR"/>
               </w:rPr>
-              <w:t xml:space="preserve">ispositivos </w:t>
+              <w:t>Dispositivos Estadar</w:t>
+            </w:r>
+            <w:r>
+              <w:rPr>
+                <w:lang w:val="es-AR"/>
+              </w:rPr>
+              <w:t xml:space="preserve"> usaríamos un </w:t>
             </w:r>
             <w:r>
               <w:rPr>
@@ -1488,7 +1776,133 @@
                 <w:bCs/>
                 <w:lang w:val="es-AR"/>
               </w:rPr>
-              <w:t>I</w:t>
+              <w:t>Decorador</w:t>
+            </w:r>
+            <w:r>
+              <w:rPr>
+                <w:lang w:val="es-AR"/>
+              </w:rPr>
+              <w:t>.</w:t>
+            </w:r>
+          </w:p>
+        </w:tc>
+        <w:tc>
+          <w:tcPr>
+            <w:tcW w:w="2090" w:type="dxa"/>
+          </w:tcPr>
+          <w:p>
+            <w:pPr>
+              <w:spacing w:line="240" w:lineRule="auto"/>
+              <w:rPr>
+                <w:lang w:val="es-AR"/>
+              </w:rPr>
+            </w:pPr>
+            <w:r>
+              <w:rPr>
+                <w:lang w:val="es-AR"/>
+              </w:rPr>
+              <w:t xml:space="preserve">Agregar dinámicamente responsabilidades (funcionalidad) extra a un objeto. Es una forma flexible que sirve de alternativa a subclassing para extender funcionalidad. </w:t>
+            </w:r>
+            <w:r>
+              <w:rPr>
+                <w:lang w:val="en-US"/>
+              </w:rPr>
+              <w:t>Mas flexibilidad que la herencia estática.</w:t>
+            </w:r>
+          </w:p>
+        </w:tc>
+        <w:tc>
+          <w:tcPr>
+            <w:tcW w:w="1430" w:type="dxa"/>
+          </w:tcPr>
+          <w:p>
+            <w:pPr>
+              <w:spacing w:line="240" w:lineRule="auto"/>
+              <w:rPr>
+                <w:lang w:val="es-AR"/>
+              </w:rPr>
+            </w:pPr>
+            <w:r>
+              <w:rPr>
+                <w:lang w:val="es-AR"/>
+              </w:rPr>
+              <w:t>Un decorador y su componente no son identicos.</w:t>
+            </w:r>
+          </w:p>
+        </w:tc>
+        <w:tc>
+          <w:tcPr>
+            <w:tcW w:w="1454" w:type="dxa"/>
+          </w:tcPr>
+          <w:p>
+            <w:pPr>
+              <w:spacing w:line="240" w:lineRule="auto"/>
+              <w:rPr>
+                <w:lang w:val="en-US"/>
+              </w:rPr>
+            </w:pPr>
+            <w:r>
+              <w:rPr>
+                <w:lang w:val="en-US"/>
+              </w:rPr>
+              <w:t>Estrategias</w:t>
+            </w:r>
+          </w:p>
+        </w:tc>
+      </w:tr>
+      <w:tr>
+        <w:tblPrEx>
+          <w:tblBorders>
+            <w:top w:val="single" w:color="auto" w:sz="4" w:space="0"/>
+            <w:left w:val="single" w:color="auto" w:sz="4" w:space="0"/>
+            <w:bottom w:val="single" w:color="auto" w:sz="4" w:space="0"/>
+            <w:right w:val="single" w:color="auto" w:sz="4" w:space="0"/>
+            <w:insideH w:val="single" w:color="auto" w:sz="4" w:space="0"/>
+            <w:insideV w:val="single" w:color="auto" w:sz="4" w:space="0"/>
+          </w:tblBorders>
+          <w:tblLayout w:type="fixed"/>
+          <w:tblCellMar>
+            <w:top w:w="0" w:type="dxa"/>
+            <w:left w:w="108" w:type="dxa"/>
+            <w:bottom w:w="0" w:type="dxa"/>
+            <w:right w:w="108" w:type="dxa"/>
+          </w:tblCellMar>
+        </w:tblPrEx>
+        <w:tc>
+          <w:tcPr>
+            <w:tcW w:w="1373" w:type="dxa"/>
+          </w:tcPr>
+          <w:p>
+            <w:pPr>
+              <w:spacing w:line="240" w:lineRule="auto"/>
+              <w:rPr>
+                <w:lang w:val="en-US"/>
+              </w:rPr>
+            </w:pPr>
+            <w:r>
+              <w:rPr>
+                <w:lang w:val="en-US"/>
+              </w:rPr>
+              <w:t>13/05/2018</w:t>
+            </w:r>
+          </w:p>
+        </w:tc>
+        <w:tc>
+          <w:tcPr>
+            <w:tcW w:w="2850" w:type="dxa"/>
+          </w:tcPr>
+          <w:p>
+            <w:pPr>
+              <w:spacing w:line="240" w:lineRule="auto"/>
+              <w:rPr>
+                <w:lang w:val="es-AR"/>
+              </w:rPr>
+            </w:pPr>
+            <w:r>
+              <w:rPr>
+                <w:lang w:val="es-AR"/>
+              </w:rPr>
+              <w:t xml:space="preserve">Para el </w:t>
             </w:r>
             <w:r>
               <w:rPr>
@@ -1496,13 +1910,41 @@
                 <w:bCs/>
                 <w:lang w:val="es-AR"/>
               </w:rPr>
-              <w:t>nteligentes</w:t>
-            </w:r>
-            <w:r>
-              <w:rPr>
-                <w:lang w:val="es-AR"/>
-              </w:rPr>
-              <w:t>.</w:t>
+              <w:t xml:space="preserve">Actuador </w:t>
+            </w:r>
+            <w:r>
+              <w:rPr>
+                <w:lang w:val="es-AR"/>
+              </w:rPr>
+              <w:t xml:space="preserve">se usaría el patrón </w:t>
+            </w:r>
+            <w:r>
+              <w:rPr>
+                <w:b/>
+                <w:bCs/>
+                <w:lang w:val="es-AR"/>
+              </w:rPr>
+              <w:t xml:space="preserve">Bridge </w:t>
+            </w:r>
+            <w:r>
+              <w:rPr>
+                <w:lang w:val="es-AR"/>
+              </w:rPr>
+              <w:t xml:space="preserve">via la inteface </w:t>
+            </w:r>
+            <w:r>
+              <w:rPr>
+                <w:b/>
+                <w:bCs/>
+                <w:lang w:val="es-AR"/>
+              </w:rPr>
+              <w:t xml:space="preserve">Implementador </w:t>
+            </w:r>
+            <w:r>
+              <w:rPr>
+                <w:lang w:val="es-AR"/>
+              </w:rPr>
+              <w:t>para no depender de implementación que tiene cada electrodomestico según su fabricante como indica el enunciado.</w:t>
             </w:r>
           </w:p>
         </w:tc>
@@ -1512,27 +1954,16 @@
           </w:tcPr>
           <w:p>
             <w:pPr>
-              <w:rPr>
-                <w:lang w:val="es-AR"/>
-              </w:rPr>
-            </w:pPr>
-            <w:r>
-              <w:rPr>
-                <w:lang w:val="es-AR"/>
-              </w:rPr>
-              <w:t>Permitir que un objeto altere su comportamiento cuando su estado interno</w:t>
-            </w:r>
-            <w:r>
-              <w:rPr>
-                <w:lang w:val="es-AR"/>
-              </w:rPr>
-              <w:t xml:space="preserve"> </w:t>
-            </w:r>
-            <w:r>
-              <w:rPr>
-                <w:lang w:val="es-AR"/>
-              </w:rPr>
-              <w:t>cambia. Permite modelar las transiciones entre estados.</w:t>
+              <w:spacing w:line="240" w:lineRule="auto"/>
+              <w:rPr>
+                <w:lang w:val="es-AR"/>
+              </w:rPr>
+            </w:pPr>
+            <w:r>
+              <w:rPr>
+                <w:lang w:val="es-AR"/>
+              </w:rPr>
+              <w:t>Desacoplar una abstracción de su implementación, de modo que ambas puedan variar de forma independiente.</w:t>
             </w:r>
           </w:p>
         </w:tc>
@@ -1542,6 +1973,7 @@
           </w:tcPr>
           <w:p>
             <w:pPr>
+              <w:spacing w:line="240" w:lineRule="auto"/>
               <w:rPr>
                 <w:lang w:val="es-AR"/>
               </w:rPr>
@@ -1554,20 +1986,45 @@
           </w:tcPr>
           <w:p>
             <w:pPr>
+              <w:spacing w:line="240" w:lineRule="auto"/>
               <w:rPr>
                 <w:lang w:val="en-US"/>
               </w:rPr>
             </w:pPr>
+            <w:r>
+              <w:rPr>
+                <w:lang w:val="en-US"/>
+              </w:rPr>
+              <w:t>Composite</w:t>
+            </w:r>
           </w:p>
         </w:tc>
       </w:tr>
       <w:tr>
+        <w:tblPrEx>
+          <w:tblBorders>
+            <w:top w:val="single" w:color="auto" w:sz="4" w:space="0"/>
+            <w:left w:val="single" w:color="auto" w:sz="4" w:space="0"/>
+            <w:bottom w:val="single" w:color="auto" w:sz="4" w:space="0"/>
+            <w:right w:val="single" w:color="auto" w:sz="4" w:space="0"/>
+            <w:insideH w:val="single" w:color="auto" w:sz="4" w:space="0"/>
+            <w:insideV w:val="single" w:color="auto" w:sz="4" w:space="0"/>
+          </w:tblBorders>
+          <w:tblLayout w:type="fixed"/>
+          <w:tblCellMar>
+            <w:top w:w="0" w:type="dxa"/>
+            <w:left w:w="108" w:type="dxa"/>
+            <w:bottom w:w="0" w:type="dxa"/>
+            <w:right w:w="108" w:type="dxa"/>
+          </w:tblCellMar>
+        </w:tblPrEx>
         <w:tc>
           <w:tcPr>
             <w:tcW w:w="1373" w:type="dxa"/>
           </w:tcPr>
           <w:p>
             <w:pPr>
+              <w:spacing w:line="240" w:lineRule="auto"/>
               <w:rPr>
                 <w:lang w:val="en-US"/>
               </w:rPr>
@@ -1576,7 +2033,7 @@
               <w:rPr>
                 <w:lang w:val="en-US"/>
               </w:rPr>
-              <w:t>12/05/2018</w:t>
+              <w:t>13/05/2018</w:t>
             </w:r>
           </w:p>
         </w:tc>
@@ -1586,21 +2043,16 @@
           </w:tcPr>
           <w:p>
             <w:pPr>
-              <w:rPr>
-                <w:lang w:val="es-AR"/>
-              </w:rPr>
-            </w:pPr>
-            <w:r>
-              <w:rPr>
-                <w:lang w:val="es-AR"/>
-              </w:rPr>
-              <w:t>P</w:t>
-            </w:r>
-            <w:r>
-              <w:rPr>
-                <w:lang w:val="es-AR"/>
-              </w:rPr>
-              <w:t xml:space="preserve">ara los </w:t>
+              <w:spacing w:line="240" w:lineRule="auto"/>
+              <w:rPr>
+                <w:lang w:val="es-AR"/>
+              </w:rPr>
+            </w:pPr>
+            <w:r>
+              <w:rPr>
+                <w:lang w:val="es-AR"/>
+              </w:rPr>
+              <w:t xml:space="preserve">Se agregó el patrón </w:t>
             </w:r>
             <w:r>
               <w:rPr>
@@ -1608,7 +2060,13 @@
                 <w:bCs/>
                 <w:lang w:val="es-AR"/>
               </w:rPr>
-              <w:t>A</w:t>
+              <w:t>Observer</w:t>
+            </w:r>
+            <w:r>
+              <w:rPr>
+                <w:lang w:val="es-AR"/>
+              </w:rPr>
+              <w:t xml:space="preserve">, para avisar cada vez que un </w:t>
             </w:r>
             <w:r>
               <w:rPr>
@@ -1616,19 +2074,115 @@
                 <w:bCs/>
                 <w:lang w:val="es-AR"/>
               </w:rPr>
-              <w:t>daptadores</w:t>
-            </w:r>
-            <w:r>
-              <w:rPr>
-                <w:lang w:val="es-AR"/>
-              </w:rPr>
-              <w:t xml:space="preserve"> de los</w:t>
-            </w:r>
-            <w:r>
-              <w:rPr>
-                <w:lang w:val="es-AR"/>
-              </w:rPr>
-              <w:t xml:space="preserve"> </w:t>
+              <w:t xml:space="preserve">Sensor </w:t>
+            </w:r>
+            <w:r>
+              <w:rPr>
+                <w:lang w:val="es-AR"/>
+              </w:rPr>
+              <w:t>realiza una medición de la magnitud que corresponda</w:t>
+            </w:r>
+          </w:p>
+        </w:tc>
+        <w:tc>
+          <w:tcPr>
+            <w:tcW w:w="2090" w:type="dxa"/>
+          </w:tcPr>
+          <w:p>
+            <w:pPr>
+              <w:spacing w:line="240" w:lineRule="auto"/>
+              <w:rPr>
+                <w:lang w:val="es-AR"/>
+              </w:rPr>
+            </w:pPr>
+            <w:r>
+              <w:rPr>
+                <w:lang w:val="es-AR"/>
+              </w:rPr>
+              <w:t>Definir dependencias one-to-many entre objetos, de forma tal que cuando un objeto cambia su estado todos los objetos dependientes son notificados y actualizados inmediatamente</w:t>
+            </w:r>
+          </w:p>
+        </w:tc>
+        <w:tc>
+          <w:tcPr>
+            <w:tcW w:w="1430" w:type="dxa"/>
+          </w:tcPr>
+          <w:p>
+            <w:pPr>
+              <w:spacing w:line="240" w:lineRule="auto"/>
+              <w:rPr>
+                <w:lang w:val="es-AR"/>
+              </w:rPr>
+            </w:pPr>
+          </w:p>
+        </w:tc>
+        <w:tc>
+          <w:tcPr>
+            <w:tcW w:w="1454" w:type="dxa"/>
+          </w:tcPr>
+          <w:p>
+            <w:pPr>
+              <w:spacing w:line="240" w:lineRule="auto"/>
+              <w:rPr>
+                <w:lang w:val="es-AR"/>
+              </w:rPr>
+            </w:pPr>
+          </w:p>
+        </w:tc>
+      </w:tr>
+      <w:tr>
+        <w:tblPrEx>
+          <w:tblBorders>
+            <w:top w:val="single" w:color="auto" w:sz="4" w:space="0"/>
+            <w:left w:val="single" w:color="auto" w:sz="4" w:space="0"/>
+            <w:bottom w:val="single" w:color="auto" w:sz="4" w:space="0"/>
+            <w:right w:val="single" w:color="auto" w:sz="4" w:space="0"/>
+            <w:insideH w:val="single" w:color="auto" w:sz="4" w:space="0"/>
+            <w:insideV w:val="single" w:color="auto" w:sz="4" w:space="0"/>
+          </w:tblBorders>
+          <w:tblLayout w:type="fixed"/>
+          <w:tblCellMar>
+            <w:top w:w="0" w:type="dxa"/>
+            <w:left w:w="108" w:type="dxa"/>
+            <w:bottom w:w="0" w:type="dxa"/>
+            <w:right w:w="108" w:type="dxa"/>
+          </w:tblCellMar>
+        </w:tblPrEx>
+        <w:tc>
+          <w:tcPr>
+            <w:tcW w:w="1373" w:type="dxa"/>
+          </w:tcPr>
+          <w:p>
+            <w:pPr>
+              <w:spacing w:line="240" w:lineRule="auto"/>
+              <w:rPr>
+                <w:lang w:val="en-US"/>
+              </w:rPr>
+            </w:pPr>
+            <w:r>
+              <w:rPr>
+                <w:lang w:val="en-US"/>
+              </w:rPr>
+              <w:t>16/05/2018</w:t>
+            </w:r>
+          </w:p>
+        </w:tc>
+        <w:tc>
+          <w:tcPr>
+            <w:tcW w:w="2850" w:type="dxa"/>
+          </w:tcPr>
+          <w:p>
+            <w:pPr>
+              <w:spacing w:line="240" w:lineRule="auto"/>
+              <w:rPr>
+                <w:lang w:val="es-AR"/>
+              </w:rPr>
+            </w:pPr>
+            <w:r>
+              <w:rPr>
+                <w:lang w:val="es-AR"/>
+              </w:rPr>
+              <w:t xml:space="preserve">Una </w:t>
             </w:r>
             <w:r>
               <w:rPr>
@@ -1636,43 +2190,13 @@
                 <w:bCs/>
                 <w:lang w:val="es-AR"/>
               </w:rPr>
-              <w:t>Dispositivos</w:t>
-            </w:r>
-            <w:r>
-              <w:rPr>
-                <w:b/>
-                <w:bCs/>
-                <w:lang w:val="es-AR"/>
-              </w:rPr>
-              <w:t xml:space="preserve"> </w:t>
-            </w:r>
-            <w:r>
-              <w:rPr>
-                <w:b/>
-                <w:bCs/>
-                <w:lang w:val="es-AR"/>
-              </w:rPr>
-              <w:t>Estadar</w:t>
-            </w:r>
-            <w:r>
-              <w:rPr>
-                <w:lang w:val="es-AR"/>
-              </w:rPr>
-              <w:t xml:space="preserve"> usaríamos un </w:t>
-            </w:r>
-            <w:r>
-              <w:rPr>
-                <w:b/>
-                <w:bCs/>
-                <w:lang w:val="es-AR"/>
-              </w:rPr>
-              <w:t>Decorador</w:t>
-            </w:r>
-            <w:r>
-              <w:rPr>
-                <w:lang w:val="es-AR"/>
-              </w:rPr>
-              <w:t>.</w:t>
+              <w:t xml:space="preserve">Regla </w:t>
+            </w:r>
+            <w:r>
+              <w:rPr>
+                <w:lang w:val="es-AR"/>
+              </w:rPr>
+              <w:t>tiene un listado de Condiciones y Acciónes, ademas conoce a un dispositivo, sobre el cual comprobaría el cumplimiento de las Condiciones, en caso de cumplirse todas las condiciones, ejecutaría las acciones. A su vez el cliente definiría las reglas a aplicar sobre sus dispositivos.</w:t>
             </w:r>
           </w:p>
         </w:tc>
@@ -1682,52 +2206,11 @@
           </w:tcPr>
           <w:p>
             <w:pPr>
-              <w:rPr>
-                <w:lang w:val="es-AR"/>
-              </w:rPr>
-            </w:pPr>
-            <w:r>
-              <w:rPr>
-                <w:lang w:val="es-AR"/>
-              </w:rPr>
-              <w:t>Agregar dinámicamente responsabilidades (funcionalidad) extra a un objeto. Es</w:t>
-            </w:r>
-            <w:r>
-              <w:rPr>
-                <w:lang w:val="es-AR"/>
-              </w:rPr>
-              <w:t xml:space="preserve"> </w:t>
-            </w:r>
-            <w:r>
-              <w:rPr>
-                <w:lang w:val="es-AR"/>
-              </w:rPr>
-              <w:t>una forma flexible que sirve de alternativa a subclassing para extender</w:t>
-            </w:r>
-            <w:r>
-              <w:rPr>
-                <w:lang w:val="es-AR"/>
-              </w:rPr>
-              <w:t xml:space="preserve"> </w:t>
-            </w:r>
-            <w:r>
-              <w:rPr>
-                <w:lang w:val="es-AR"/>
-              </w:rPr>
-              <w:t>funcionalidad.</w:t>
-            </w:r>
-            <w:r>
-              <w:rPr>
-                <w:lang w:val="es-AR"/>
-              </w:rPr>
-              <w:t xml:space="preserve"> </w:t>
-            </w:r>
-            <w:r>
-              <w:rPr>
-                <w:lang w:val="en-US"/>
-              </w:rPr>
-              <w:t>Mas flexibilidad que la herencia estática.</w:t>
-            </w:r>
+              <w:spacing w:line="240" w:lineRule="auto"/>
+              <w:rPr>
+                <w:lang w:val="es-AR"/>
+              </w:rPr>
+            </w:pPr>
           </w:p>
         </w:tc>
         <w:tc>
@@ -1736,16 +2219,11 @@
           </w:tcPr>
           <w:p>
             <w:pPr>
-              <w:rPr>
-                <w:lang w:val="es-AR"/>
-              </w:rPr>
-            </w:pPr>
-            <w:r>
-              <w:rPr>
-                <w:lang w:val="es-AR"/>
-              </w:rPr>
-              <w:t>Un decorador y su componente no son identicos.</w:t>
-            </w:r>
+              <w:spacing w:line="240" w:lineRule="auto"/>
+              <w:rPr>
+                <w:lang w:val="es-AR"/>
+              </w:rPr>
+            </w:pPr>
           </w:p>
         </w:tc>
         <w:tc>
@@ -1754,411 +2232,39 @@
           </w:tcPr>
           <w:p>
             <w:pPr>
-              <w:rPr>
-                <w:lang w:val="en-US"/>
-              </w:rPr>
-            </w:pPr>
-            <w:r>
-              <w:rPr>
-                <w:lang w:val="en-US"/>
-              </w:rPr>
-              <w:t>Estrategias</w:t>
-            </w:r>
+              <w:spacing w:line="240" w:lineRule="auto"/>
+              <w:rPr>
+                <w:lang w:val="es-AR"/>
+              </w:rPr>
+            </w:pPr>
           </w:p>
         </w:tc>
       </w:tr>
       <w:tr>
+        <w:tblPrEx>
+          <w:tblBorders>
+            <w:top w:val="single" w:color="auto" w:sz="4" w:space="0"/>
+            <w:left w:val="single" w:color="auto" w:sz="4" w:space="0"/>
+            <w:bottom w:val="single" w:color="auto" w:sz="4" w:space="0"/>
+            <w:right w:val="single" w:color="auto" w:sz="4" w:space="0"/>
+            <w:insideH w:val="single" w:color="auto" w:sz="4" w:space="0"/>
+            <w:insideV w:val="single" w:color="auto" w:sz="4" w:space="0"/>
+          </w:tblBorders>
+          <w:tblLayout w:type="fixed"/>
+          <w:tblCellMar>
+            <w:top w:w="0" w:type="dxa"/>
+            <w:left w:w="108" w:type="dxa"/>
+            <w:bottom w:w="0" w:type="dxa"/>
+            <w:right w:w="108" w:type="dxa"/>
+          </w:tblCellMar>
+        </w:tblPrEx>
         <w:tc>
           <w:tcPr>
             <w:tcW w:w="1373" w:type="dxa"/>
           </w:tcPr>
           <w:p>
             <w:pPr>
-              <w:rPr>
-                <w:lang w:val="en-US"/>
-              </w:rPr>
-            </w:pPr>
-            <w:r>
-              <w:rPr>
-                <w:lang w:val="en-US"/>
-              </w:rPr>
-              <w:lastRenderedPageBreak/>
-              <w:t>13/05/2018</w:t>
-            </w:r>
-          </w:p>
-        </w:tc>
-        <w:tc>
-          <w:tcPr>
-            <w:tcW w:w="2850" w:type="dxa"/>
-          </w:tcPr>
-          <w:p>
-            <w:pPr>
-              <w:rPr>
-                <w:lang w:val="es-AR"/>
-              </w:rPr>
-            </w:pPr>
-            <w:r>
-              <w:rPr>
-                <w:lang w:val="es-AR"/>
-              </w:rPr>
-              <w:t xml:space="preserve">Para el </w:t>
-            </w:r>
-            <w:r>
-              <w:rPr>
-                <w:b/>
-                <w:bCs/>
-                <w:lang w:val="es-AR"/>
-              </w:rPr>
-              <w:t xml:space="preserve">Actuador </w:t>
-            </w:r>
-            <w:r>
-              <w:rPr>
-                <w:lang w:val="es-AR"/>
-              </w:rPr>
-              <w:t xml:space="preserve">se usaría el patrón </w:t>
-            </w:r>
-            <w:r>
-              <w:rPr>
-                <w:b/>
-                <w:bCs/>
-                <w:lang w:val="es-AR"/>
-              </w:rPr>
-              <w:t xml:space="preserve">Bridge </w:t>
-            </w:r>
-            <w:r>
-              <w:rPr>
-                <w:lang w:val="es-AR"/>
-              </w:rPr>
-              <w:t xml:space="preserve">via la inteface </w:t>
-            </w:r>
-            <w:r>
-              <w:rPr>
-                <w:b/>
-                <w:bCs/>
-                <w:lang w:val="es-AR"/>
-              </w:rPr>
-              <w:t xml:space="preserve">Implementador </w:t>
-            </w:r>
-            <w:r>
-              <w:rPr>
-                <w:lang w:val="es-AR"/>
-              </w:rPr>
-              <w:t>para no depender de implementación que tiene cada electrodomestico según su fabricante como indica el enunciado.</w:t>
-            </w:r>
-          </w:p>
-        </w:tc>
-        <w:tc>
-          <w:tcPr>
-            <w:tcW w:w="2090" w:type="dxa"/>
-          </w:tcPr>
-          <w:p>
-            <w:pPr>
-              <w:rPr>
-                <w:lang w:val="es-AR"/>
-              </w:rPr>
-            </w:pPr>
-            <w:r>
-              <w:rPr>
-                <w:lang w:val="es-AR"/>
-              </w:rPr>
-              <w:t>Desacoplar una abstracción de su</w:t>
-            </w:r>
-            <w:r>
-              <w:rPr>
-                <w:lang w:val="es-AR"/>
-              </w:rPr>
-              <w:t xml:space="preserve"> </w:t>
-            </w:r>
-            <w:r>
-              <w:rPr>
-                <w:lang w:val="es-AR"/>
-              </w:rPr>
-              <w:t>implementación, de modo que ambas puedan</w:t>
-            </w:r>
-            <w:r>
-              <w:rPr>
-                <w:lang w:val="es-AR"/>
-              </w:rPr>
-              <w:t xml:space="preserve"> </w:t>
-            </w:r>
-            <w:r>
-              <w:rPr>
-                <w:lang w:val="es-AR"/>
-              </w:rPr>
-              <w:t>variar de forma independiente.</w:t>
-            </w:r>
-          </w:p>
-        </w:tc>
-        <w:tc>
-          <w:tcPr>
-            <w:tcW w:w="1430" w:type="dxa"/>
-          </w:tcPr>
-          <w:p>
-            <w:pPr>
-              <w:rPr>
-                <w:lang w:val="es-AR"/>
-              </w:rPr>
-            </w:pPr>
-          </w:p>
-        </w:tc>
-        <w:tc>
-          <w:tcPr>
-            <w:tcW w:w="1454" w:type="dxa"/>
-          </w:tcPr>
-          <w:p>
-            <w:pPr>
-              <w:rPr>
-                <w:lang w:val="en-US"/>
-              </w:rPr>
-            </w:pPr>
-            <w:r>
-              <w:rPr>
-                <w:lang w:val="en-US"/>
-              </w:rPr>
-              <w:t>Composite</w:t>
-            </w:r>
-          </w:p>
-        </w:tc>
-      </w:tr>
-      <w:tr>
-        <w:tc>
-          <w:tcPr>
-            <w:tcW w:w="1373" w:type="dxa"/>
-          </w:tcPr>
-          <w:p>
-            <w:pPr>
-              <w:rPr>
-                <w:lang w:val="en-US"/>
-              </w:rPr>
-            </w:pPr>
-            <w:r>
-              <w:rPr>
-                <w:lang w:val="en-US"/>
-              </w:rPr>
-              <w:t>13/05/2018</w:t>
-            </w:r>
-          </w:p>
-        </w:tc>
-        <w:tc>
-          <w:tcPr>
-            <w:tcW w:w="2850" w:type="dxa"/>
-          </w:tcPr>
-          <w:p>
-            <w:pPr>
-              <w:rPr>
-                <w:lang w:val="es-AR"/>
-              </w:rPr>
-            </w:pPr>
-            <w:r>
-              <w:rPr>
-                <w:lang w:val="es-AR"/>
-              </w:rPr>
-              <w:t>S</w:t>
-            </w:r>
-            <w:r>
-              <w:rPr>
-                <w:lang w:val="es-AR"/>
-              </w:rPr>
-              <w:t xml:space="preserve">e agregó el patrón </w:t>
-            </w:r>
-            <w:r>
-              <w:rPr>
-                <w:b/>
-                <w:bCs/>
-                <w:lang w:val="es-AR"/>
-              </w:rPr>
-              <w:t>Observer</w:t>
-            </w:r>
-            <w:r>
-              <w:rPr>
-                <w:lang w:val="es-AR"/>
-              </w:rPr>
-              <w:t xml:space="preserve">, para avisar cada vez que un </w:t>
-            </w:r>
-            <w:r>
-              <w:rPr>
-                <w:b/>
-                <w:bCs/>
-                <w:lang w:val="es-AR"/>
-              </w:rPr>
-              <w:t xml:space="preserve">Sensor </w:t>
-            </w:r>
-            <w:r>
-              <w:rPr>
-                <w:lang w:val="es-AR"/>
-              </w:rPr>
-              <w:t>realiza una medición de la magnitud que corresponda</w:t>
-            </w:r>
-          </w:p>
-        </w:tc>
-        <w:tc>
-          <w:tcPr>
-            <w:tcW w:w="2090" w:type="dxa"/>
-          </w:tcPr>
-          <w:p>
-            <w:pPr>
-              <w:rPr>
-                <w:lang w:val="es-AR"/>
-              </w:rPr>
-            </w:pPr>
-            <w:r>
-              <w:rPr>
-                <w:lang w:val="es-AR"/>
-              </w:rPr>
-              <w:t>Definir dependencias one-to-many entre objetos, de forma tal que cuando un</w:t>
-            </w:r>
-            <w:r>
-              <w:rPr>
-                <w:lang w:val="es-AR"/>
-              </w:rPr>
-              <w:t xml:space="preserve"> </w:t>
-            </w:r>
-            <w:r>
-              <w:rPr>
-                <w:lang w:val="es-AR"/>
-              </w:rPr>
-              <w:t>objeto cambia su estado todos los objetos dependientes son notificados y actualizados</w:t>
-            </w:r>
-            <w:r>
-              <w:rPr>
-                <w:lang w:val="es-AR"/>
-              </w:rPr>
-              <w:t xml:space="preserve"> </w:t>
-            </w:r>
-            <w:r>
-              <w:rPr>
-                <w:lang w:val="es-AR"/>
-              </w:rPr>
-              <w:t>inmediatamente</w:t>
-            </w:r>
-          </w:p>
-        </w:tc>
-        <w:tc>
-          <w:tcPr>
-            <w:tcW w:w="1430" w:type="dxa"/>
-          </w:tcPr>
-          <w:p>
-            <w:pPr>
-              <w:rPr>
-                <w:lang w:val="es-AR"/>
-              </w:rPr>
-            </w:pPr>
-          </w:p>
-        </w:tc>
-        <w:tc>
-          <w:tcPr>
-            <w:tcW w:w="1454" w:type="dxa"/>
-          </w:tcPr>
-          <w:p>
-            <w:pPr>
-              <w:rPr>
-                <w:lang w:val="es-AR"/>
-              </w:rPr>
-            </w:pPr>
-          </w:p>
-        </w:tc>
-      </w:tr>
-      <w:tr>
-        <w:tc>
-          <w:tcPr>
-            <w:tcW w:w="1373" w:type="dxa"/>
-          </w:tcPr>
-          <w:p>
-            <w:pPr>
-              <w:rPr>
-                <w:lang w:val="en-US"/>
-              </w:rPr>
-            </w:pPr>
-            <w:r>
-              <w:rPr>
-                <w:lang w:val="en-US"/>
-              </w:rPr>
-              <w:t>16/05/2018</w:t>
-            </w:r>
-          </w:p>
-        </w:tc>
-        <w:tc>
-          <w:tcPr>
-            <w:tcW w:w="2850" w:type="dxa"/>
-          </w:tcPr>
-          <w:p>
-            <w:pPr>
-              <w:rPr>
-                <w:lang w:val="es-AR"/>
-              </w:rPr>
-            </w:pPr>
-            <w:r>
-              <w:rPr>
-                <w:lang w:val="es-AR"/>
-              </w:rPr>
-              <w:t xml:space="preserve">Una </w:t>
-            </w:r>
-            <w:r>
-              <w:rPr>
-                <w:b/>
-                <w:bCs/>
-                <w:lang w:val="es-AR"/>
-              </w:rPr>
-              <w:t xml:space="preserve">Regla </w:t>
-            </w:r>
-            <w:r>
-              <w:rPr>
-                <w:lang w:val="es-AR"/>
-              </w:rPr>
-              <w:t>tiene</w:t>
-            </w:r>
-            <w:r>
-              <w:rPr>
-                <w:lang w:val="es-AR"/>
-              </w:rPr>
-              <w:t xml:space="preserve"> un listado de Condiciones y Acciónes, ademas conoce a un dispositivo, sobre el cual comprobaría el cumplimiento de las Condiciones, en caso de cumplirse todas las condiciones, ejecutaría las acciones. A su vez el cliente definiría las reglas a aplicar sobre sus dispositivos.</w:t>
-            </w:r>
-          </w:p>
-        </w:tc>
-        <w:tc>
-          <w:tcPr>
-            <w:tcW w:w="2090" w:type="dxa"/>
-          </w:tcPr>
-          <w:p>
-            <w:pPr>
-              <w:rPr>
-                <w:lang w:val="es-AR"/>
-              </w:rPr>
-            </w:pPr>
-          </w:p>
-        </w:tc>
-        <w:tc>
-          <w:tcPr>
-            <w:tcW w:w="1430" w:type="dxa"/>
-          </w:tcPr>
-          <w:p>
-            <w:pPr>
-              <w:rPr>
-                <w:lang w:val="es-AR"/>
-              </w:rPr>
-            </w:pPr>
-          </w:p>
-        </w:tc>
-        <w:tc>
-          <w:tcPr>
-            <w:tcW w:w="1454" w:type="dxa"/>
-          </w:tcPr>
-          <w:p>
-            <w:pPr>
-              <w:rPr>
-                <w:lang w:val="es-AR"/>
-              </w:rPr>
-            </w:pPr>
-          </w:p>
-        </w:tc>
-      </w:tr>
-      <w:tr>
-        <w:tc>
-          <w:tcPr>
-            <w:tcW w:w="1373" w:type="dxa"/>
-          </w:tcPr>
-          <w:p>
-            <w:pPr>
+              <w:spacing w:line="240" w:lineRule="auto"/>
               <w:rPr>
                 <w:lang w:val="en-US"/>
               </w:rPr>
@@ -2179,6 +2285,7 @@
           </w:tcPr>
           <w:p>
             <w:pPr>
+              <w:spacing w:line="240" w:lineRule="auto"/>
               <w:rPr>
                 <w:lang w:val="es-AR"/>
               </w:rPr>
@@ -2197,57 +2304,16 @@
           </w:tcPr>
           <w:p>
             <w:pPr>
-              <w:rPr>
-                <w:lang w:val="es-AR"/>
-              </w:rPr>
-            </w:pPr>
-            <w:r>
-              <w:rPr>
-                <w:lang w:val="es-AR"/>
-              </w:rPr>
-              <w:t>Permite que dos</w:t>
-            </w:r>
-            <w:r>
-              <w:rPr>
-                <w:lang w:val="es-AR"/>
-              </w:rPr>
-              <w:t xml:space="preserve"> </w:t>
-            </w:r>
-            <w:r>
-              <w:rPr>
-                <w:lang w:val="es-AR"/>
-              </w:rPr>
-              <w:t>clases</w:t>
-            </w:r>
-            <w:r>
-              <w:rPr>
-                <w:lang w:val="es-AR"/>
-              </w:rPr>
-              <w:t xml:space="preserve"> </w:t>
-            </w:r>
-            <w:r>
-              <w:rPr>
-                <w:lang w:val="es-AR"/>
-              </w:rPr>
-              <w:t>incompatibles</w:t>
-            </w:r>
-            <w:r>
-              <w:rPr>
-                <w:lang w:val="es-AR"/>
-              </w:rPr>
-              <w:t xml:space="preserve"> </w:t>
-            </w:r>
-            <w:r>
-              <w:rPr>
-                <w:lang w:val="es-AR"/>
-              </w:rPr>
-              <w:t>puedan funcionar en conjunto</w:t>
-            </w:r>
-            <w:r>
-              <w:rPr>
-                <w:lang w:val="es-AR"/>
-              </w:rPr>
-              <w:t>.</w:t>
+              <w:spacing w:line="240" w:lineRule="auto"/>
+              <w:rPr>
+                <w:lang w:val="es-AR"/>
+              </w:rPr>
+            </w:pPr>
+            <w:r>
+              <w:rPr>
+                <w:lang w:val="es-AR"/>
+              </w:rPr>
+              <w:t>Permite que dos clases incompatibles puedan funcionar en conjunto.</w:t>
             </w:r>
           </w:p>
         </w:tc>
@@ -2257,6 +2323,7 @@
           </w:tcPr>
           <w:p>
             <w:pPr>
+              <w:spacing w:line="240" w:lineRule="auto"/>
               <w:rPr>
                 <w:lang w:val="es-AR"/>
               </w:rPr>
@@ -2269,6 +2336,7 @@
           </w:tcPr>
           <w:p>
             <w:pPr>
+              <w:spacing w:line="240" w:lineRule="auto"/>
               <w:rPr>
                 <w:lang w:val="en-US"/>
               </w:rPr>
@@ -2288,7 +2356,7 @@
       <w:pgSz w:w="11909" w:h="16834"/>
       <w:pgMar w:top="1440" w:right="1440" w:bottom="1440" w:left="1440" w:header="0" w:footer="720" w:gutter="0"/>
       <w:pgNumType w:start="1"/>
-      <w:cols w:space="720"/>
+      <w:cols w:space="720" w:num="1"/>
     </w:sectPr>
   </w:body>
 </w:document>
@@ -2300,7 +2368,7 @@
     <w:nsid w:val="0053208E"/>
     <w:multiLevelType w:val="multilevel"/>
     <w:tmpl w:val="0053208E"/>
-    <w:lvl w:ilvl="0">
+    <w:lvl w:ilvl="0" w:tentative="0">
       <w:start w:val="1"/>
       <w:numFmt w:val="bullet"/>
       <w:lvlText w:val="●"/>
@@ -2312,7 +2380,7 @@
         <w:u w:val="none"/>
       </w:rPr>
     </w:lvl>
-    <w:lvl w:ilvl="1">
+    <w:lvl w:ilvl="1" w:tentative="0">
       <w:start w:val="1"/>
       <w:numFmt w:val="bullet"/>
       <w:lvlText w:val="○"/>
@@ -2324,7 +2392,7 @@
         <w:u w:val="none"/>
       </w:rPr>
     </w:lvl>
-    <w:lvl w:ilvl="2">
+    <w:lvl w:ilvl="2" w:tentative="0">
       <w:start w:val="1"/>
       <w:numFmt w:val="bullet"/>
       <w:lvlText w:val="■"/>
@@ -2336,7 +2404,7 @@
         <w:u w:val="none"/>
       </w:rPr>
     </w:lvl>
-    <w:lvl w:ilvl="3">
+    <w:lvl w:ilvl="3" w:tentative="0">
       <w:start w:val="1"/>
       <w:numFmt w:val="bullet"/>
       <w:lvlText w:val="●"/>
@@ -2348,7 +2416,7 @@
         <w:u w:val="none"/>
       </w:rPr>
     </w:lvl>
-    <w:lvl w:ilvl="4">
+    <w:lvl w:ilvl="4" w:tentative="0">
       <w:start w:val="1"/>
       <w:numFmt w:val="bullet"/>
       <w:lvlText w:val="○"/>
@@ -2360,7 +2428,7 @@
         <w:u w:val="none"/>
       </w:rPr>
     </w:lvl>
-    <w:lvl w:ilvl="5">
+    <w:lvl w:ilvl="5" w:tentative="0">
       <w:start w:val="1"/>
       <w:numFmt w:val="bullet"/>
       <w:lvlText w:val="■"/>
@@ -2372,7 +2440,7 @@
         <w:u w:val="none"/>
       </w:rPr>
     </w:lvl>
-    <w:lvl w:ilvl="6">
+    <w:lvl w:ilvl="6" w:tentative="0">
       <w:start w:val="1"/>
       <w:numFmt w:val="bullet"/>
       <w:lvlText w:val="●"/>
@@ -2384,7 +2452,7 @@
         <w:u w:val="none"/>
       </w:rPr>
     </w:lvl>
-    <w:lvl w:ilvl="7">
+    <w:lvl w:ilvl="7" w:tentative="0">
       <w:start w:val="1"/>
       <w:numFmt w:val="bullet"/>
       <w:lvlText w:val="○"/>
@@ -2396,7 +2464,7 @@
         <w:u w:val="none"/>
       </w:rPr>
     </w:lvl>
-    <w:lvl w:ilvl="8">
+    <w:lvl w:ilvl="8" w:tentative="0">
       <w:start w:val="1"/>
       <w:numFmt w:val="bullet"/>
       <w:lvlText w:val="■"/>
@@ -2416,170 +2484,284 @@
 </file>
 
 <file path=word/styles.xml><?xml version="1.0" encoding="utf-8"?>
-<w:styles xmlns:mc="http://schemas.openxmlformats.org/markup-compatibility/2006" xmlns:r="http://schemas.openxmlformats.org/officeDocument/2006/relationships" xmlns:w="http://schemas.openxmlformats.org/wordprocessingml/2006/main" xmlns:w14="http://schemas.microsoft.com/office/word/2010/wordml" mc:Ignorable="w14">
+<w:styles xmlns:mc="http://schemas.openxmlformats.org/markup-compatibility/2006" xmlns:o="urn:schemas-microsoft-com:office:office" xmlns:r="http://schemas.openxmlformats.org/officeDocument/2006/relationships" xmlns:m="http://schemas.openxmlformats.org/officeDocument/2006/math" xmlns:v="urn:schemas-microsoft-com:vml" xmlns:w="http://schemas.openxmlformats.org/wordprocessingml/2006/main" xmlns:w14="http://schemas.microsoft.com/office/word/2010/wordml" xmlns:w10="urn:schemas-microsoft-com:office:word" xmlns:sl="http://schemas.openxmlformats.org/schemaLibrary/2006/main" mc:Ignorable="w14">
   <w:docDefaults>
     <w:rPrDefault>
       <w:rPr>
-        <w:rFonts w:ascii="Times New Roman" w:eastAsia="SimSun" w:hAnsi="Times New Roman" w:cs="Times New Roman"/>
-        <w:lang w:val="en-US" w:eastAsia="en-US" w:bidi="ar-SA"/>
+        <w:rFonts w:ascii="Times New Roman" w:hAnsi="Times New Roman" w:eastAsia="SimSun" w:cs="Times New Roman"/>
       </w:rPr>
     </w:rPrDefault>
-    <w:pPrDefault>
-      <w:pPr>
-        <w:spacing w:after="200" w:line="276" w:lineRule="auto"/>
-      </w:pPr>
-    </w:pPrDefault>
   </w:docDefaults>
-  <w:latentStyles w:defLockedState="0" w:defUIPriority="99" w:defSemiHidden="1" w:defUnhideWhenUsed="1" w:defQFormat="0" w:count="267">
-    <w:lsdException w:name="Normal" w:semiHidden="0" w:uiPriority="0" w:unhideWhenUsed="0"/>
-    <w:lsdException w:name="heading 1" w:semiHidden="0" w:uiPriority="0" w:unhideWhenUsed="0" w:qFormat="1"/>
-    <w:lsdException w:name="heading 2" w:semiHidden="0" w:uiPriority="0" w:unhideWhenUsed="0"/>
-    <w:lsdException w:name="heading 3" w:semiHidden="0" w:uiPriority="0" w:unhideWhenUsed="0" w:qFormat="1"/>
-    <w:lsdException w:name="heading 4" w:semiHidden="0" w:uiPriority="0" w:unhideWhenUsed="0"/>
-    <w:lsdException w:name="heading 5" w:semiHidden="0" w:uiPriority="0" w:unhideWhenUsed="0"/>
-    <w:lsdException w:name="heading 6" w:semiHidden="0" w:uiPriority="0" w:unhideWhenUsed="0" w:qFormat="1"/>
-    <w:lsdException w:name="heading 7" w:uiPriority="9" w:qFormat="1"/>
-    <w:lsdException w:name="heading 8" w:uiPriority="9" w:qFormat="1"/>
-    <w:lsdException w:name="heading 9" w:uiPriority="9" w:qFormat="1"/>
-    <w:lsdException w:name="toc 1" w:uiPriority="39"/>
-    <w:lsdException w:name="toc 2" w:uiPriority="39"/>
-    <w:lsdException w:name="toc 3" w:uiPriority="39"/>
-    <w:lsdException w:name="toc 4" w:uiPriority="39"/>
-    <w:lsdException w:name="toc 5" w:uiPriority="39"/>
-    <w:lsdException w:name="toc 6" w:uiPriority="39"/>
-    <w:lsdException w:name="toc 7" w:uiPriority="39"/>
-    <w:lsdException w:name="toc 8" w:uiPriority="39"/>
-    <w:lsdException w:name="toc 9" w:uiPriority="39"/>
-    <w:lsdException w:name="caption" w:uiPriority="35" w:qFormat="1"/>
-    <w:lsdException w:name="Title" w:semiHidden="0" w:uiPriority="0" w:unhideWhenUsed="0" w:qFormat="1"/>
-    <w:lsdException w:name="Default Paragraph Font" w:uiPriority="1"/>
-    <w:lsdException w:name="Subtitle" w:semiHidden="0" w:uiPriority="0" w:unhideWhenUsed="0" w:qFormat="1"/>
-    <w:lsdException w:name="Strong" w:semiHidden="0" w:uiPriority="22" w:unhideWhenUsed="0" w:qFormat="1"/>
-    <w:lsdException w:name="Emphasis" w:semiHidden="0" w:uiPriority="20" w:unhideWhenUsed="0" w:qFormat="1"/>
-    <w:lsdException w:name="Normal (Web)" w:semiHidden="0" w:qFormat="1"/>
-    <w:lsdException w:name="Balloon Text" w:qFormat="1"/>
-    <w:lsdException w:name="Table Grid" w:semiHidden="0" w:uiPriority="39" w:unhideWhenUsed="0" w:qFormat="1"/>
-    <w:lsdException w:name="Light Shading" w:semiHidden="0" w:uiPriority="60" w:unhideWhenUsed="0"/>
-    <w:lsdException w:name="Light List" w:semiHidden="0" w:uiPriority="61" w:unhideWhenUsed="0"/>
-    <w:lsdException w:name="Light Grid" w:semiHidden="0" w:uiPriority="62" w:unhideWhenUsed="0"/>
-    <w:lsdException w:name="Medium Shading 1" w:semiHidden="0" w:uiPriority="63" w:unhideWhenUsed="0"/>
-    <w:lsdException w:name="Medium Shading 2" w:semiHidden="0" w:uiPriority="64" w:unhideWhenUsed="0"/>
-    <w:lsdException w:name="Medium List 1" w:semiHidden="0" w:uiPriority="65" w:unhideWhenUsed="0"/>
-    <w:lsdException w:name="Medium List 2" w:semiHidden="0" w:uiPriority="66" w:unhideWhenUsed="0"/>
-    <w:lsdException w:name="Medium Grid 1" w:semiHidden="0" w:uiPriority="67" w:unhideWhenUsed="0"/>
-    <w:lsdException w:name="Medium Grid 2" w:semiHidden="0" w:uiPriority="68" w:unhideWhenUsed="0"/>
-    <w:lsdException w:name="Medium Grid 3" w:semiHidden="0" w:uiPriority="69" w:unhideWhenUsed="0"/>
-    <w:lsdException w:name="Dark List" w:semiHidden="0" w:uiPriority="70" w:unhideWhenUsed="0"/>
-    <w:lsdException w:name="Colorful Shading" w:semiHidden="0" w:uiPriority="71" w:unhideWhenUsed="0"/>
-    <w:lsdException w:name="Colorful List" w:semiHidden="0" w:uiPriority="72" w:unhideWhenUsed="0"/>
-    <w:lsdException w:name="Colorful Grid" w:semiHidden="0" w:uiPriority="73" w:unhideWhenUsed="0"/>
-    <w:lsdException w:name="Light Shading Accent 1" w:semiHidden="0" w:uiPriority="60" w:unhideWhenUsed="0"/>
-    <w:lsdException w:name="Light List Accent 1" w:semiHidden="0" w:uiPriority="61" w:unhideWhenUsed="0"/>
-    <w:lsdException w:name="Light Grid Accent 1" w:semiHidden="0" w:uiPriority="62" w:unhideWhenUsed="0"/>
-    <w:lsdException w:name="Medium Shading 1 Accent 1" w:semiHidden="0" w:uiPriority="63" w:unhideWhenUsed="0"/>
-    <w:lsdException w:name="Medium Shading 2 Accent 1" w:semiHidden="0" w:uiPriority="64" w:unhideWhenUsed="0"/>
-    <w:lsdException w:name="Medium List 1 Accent 1" w:semiHidden="0" w:uiPriority="65" w:unhideWhenUsed="0"/>
-    <w:lsdException w:name="List Paragraph" w:semiHidden="0" w:uiPriority="34" w:unhideWhenUsed="0" w:qFormat="1"/>
-    <w:lsdException w:name="Medium List 2 Accent 1" w:semiHidden="0" w:uiPriority="66" w:unhideWhenUsed="0"/>
-    <w:lsdException w:name="Medium Grid 1 Accent 1" w:semiHidden="0" w:uiPriority="67" w:unhideWhenUsed="0"/>
-    <w:lsdException w:name="Medium Grid 2 Accent 1" w:semiHidden="0" w:uiPriority="68" w:unhideWhenUsed="0"/>
-    <w:lsdException w:name="Medium Grid 3 Accent 1" w:semiHidden="0" w:uiPriority="69" w:unhideWhenUsed="0"/>
-    <w:lsdException w:name="Dark List Accent 1" w:semiHidden="0" w:uiPriority="70" w:unhideWhenUsed="0"/>
-    <w:lsdException w:name="Colorful Shading Accent 1" w:semiHidden="0" w:uiPriority="71" w:unhideWhenUsed="0"/>
-    <w:lsdException w:name="Colorful List Accent 1" w:semiHidden="0" w:uiPriority="72" w:unhideWhenUsed="0"/>
-    <w:lsdException w:name="Colorful Grid Accent 1" w:semiHidden="0" w:uiPriority="73" w:unhideWhenUsed="0"/>
-    <w:lsdException w:name="Light Shading Accent 2" w:semiHidden="0" w:uiPriority="60" w:unhideWhenUsed="0"/>
-    <w:lsdException w:name="Light List Accent 2" w:semiHidden="0" w:uiPriority="61" w:unhideWhenUsed="0"/>
-    <w:lsdException w:name="Light Grid Accent 2" w:semiHidden="0" w:uiPriority="62" w:unhideWhenUsed="0"/>
-    <w:lsdException w:name="Medium Shading 1 Accent 2" w:semiHidden="0" w:uiPriority="63" w:unhideWhenUsed="0"/>
-    <w:lsdException w:name="Medium Shading 2 Accent 2" w:semiHidden="0" w:uiPriority="64" w:unhideWhenUsed="0"/>
-    <w:lsdException w:name="Medium List 1 Accent 2" w:semiHidden="0" w:uiPriority="65" w:unhideWhenUsed="0"/>
-    <w:lsdException w:name="Medium List 2 Accent 2" w:semiHidden="0" w:uiPriority="66" w:unhideWhenUsed="0"/>
-    <w:lsdException w:name="Medium Grid 1 Accent 2" w:semiHidden="0" w:uiPriority="67" w:unhideWhenUsed="0"/>
-    <w:lsdException w:name="Medium Grid 2 Accent 2" w:semiHidden="0" w:uiPriority="68" w:unhideWhenUsed="0"/>
-    <w:lsdException w:name="Medium Grid 3 Accent 2" w:semiHidden="0" w:uiPriority="69" w:unhideWhenUsed="0"/>
-    <w:lsdException w:name="Dark List Accent 2" w:semiHidden="0" w:uiPriority="70" w:unhideWhenUsed="0"/>
-    <w:lsdException w:name="Colorful Shading Accent 2" w:semiHidden="0" w:uiPriority="71" w:unhideWhenUsed="0"/>
-    <w:lsdException w:name="Colorful List Accent 2" w:semiHidden="0" w:uiPriority="72" w:unhideWhenUsed="0"/>
-    <w:lsdException w:name="Colorful Grid Accent 2" w:semiHidden="0" w:uiPriority="73" w:unhideWhenUsed="0"/>
-    <w:lsdException w:name="Light Shading Accent 3" w:semiHidden="0" w:uiPriority="60" w:unhideWhenUsed="0"/>
-    <w:lsdException w:name="Light List Accent 3" w:semiHidden="0" w:uiPriority="61" w:unhideWhenUsed="0"/>
-    <w:lsdException w:name="Light Grid Accent 3" w:semiHidden="0" w:uiPriority="62" w:unhideWhenUsed="0"/>
-    <w:lsdException w:name="Medium Shading 1 Accent 3" w:semiHidden="0" w:uiPriority="63" w:unhideWhenUsed="0"/>
-    <w:lsdException w:name="Medium Shading 2 Accent 3" w:semiHidden="0" w:uiPriority="64" w:unhideWhenUsed="0"/>
-    <w:lsdException w:name="Medium List 1 Accent 3" w:semiHidden="0" w:uiPriority="65" w:unhideWhenUsed="0"/>
-    <w:lsdException w:name="Medium List 2 Accent 3" w:semiHidden="0" w:uiPriority="66" w:unhideWhenUsed="0"/>
-    <w:lsdException w:name="Medium Grid 1 Accent 3" w:semiHidden="0" w:uiPriority="67" w:unhideWhenUsed="0"/>
-    <w:lsdException w:name="Medium Grid 2 Accent 3" w:semiHidden="0" w:uiPriority="68" w:unhideWhenUsed="0"/>
-    <w:lsdException w:name="Medium Grid 3 Accent 3" w:semiHidden="0" w:uiPriority="69" w:unhideWhenUsed="0"/>
-    <w:lsdException w:name="Dark List Accent 3" w:semiHidden="0" w:uiPriority="70" w:unhideWhenUsed="0"/>
-    <w:lsdException w:name="Colorful Shading Accent 3" w:semiHidden="0" w:uiPriority="71" w:unhideWhenUsed="0"/>
-    <w:lsdException w:name="Colorful List Accent 3" w:semiHidden="0" w:uiPriority="72" w:unhideWhenUsed="0"/>
-    <w:lsdException w:name="Colorful Grid Accent 3" w:semiHidden="0" w:uiPriority="73" w:unhideWhenUsed="0"/>
-    <w:lsdException w:name="Light Shading Accent 4" w:semiHidden="0" w:uiPriority="60" w:unhideWhenUsed="0"/>
-    <w:lsdException w:name="Light List Accent 4" w:semiHidden="0" w:uiPriority="61" w:unhideWhenUsed="0"/>
-    <w:lsdException w:name="Light Grid Accent 4" w:semiHidden="0" w:uiPriority="62" w:unhideWhenUsed="0"/>
-    <w:lsdException w:name="Medium Shading 1 Accent 4" w:semiHidden="0" w:uiPriority="63" w:unhideWhenUsed="0"/>
-    <w:lsdException w:name="Medium Shading 2 Accent 4" w:semiHidden="0" w:uiPriority="64" w:unhideWhenUsed="0"/>
-    <w:lsdException w:name="Medium List 1 Accent 4" w:semiHidden="0" w:uiPriority="65" w:unhideWhenUsed="0"/>
-    <w:lsdException w:name="Medium List 2 Accent 4" w:semiHidden="0" w:uiPriority="66" w:unhideWhenUsed="0"/>
-    <w:lsdException w:name="Medium Grid 1 Accent 4" w:semiHidden="0" w:uiPriority="67" w:unhideWhenUsed="0"/>
-    <w:lsdException w:name="Medium Grid 2 Accent 4" w:semiHidden="0" w:uiPriority="68" w:unhideWhenUsed="0"/>
-    <w:lsdException w:name="Medium Grid 3 Accent 4" w:semiHidden="0" w:uiPriority="69" w:unhideWhenUsed="0"/>
-    <w:lsdException w:name="Dark List Accent 4" w:semiHidden="0" w:uiPriority="70" w:unhideWhenUsed="0"/>
-    <w:lsdException w:name="Colorful Shading Accent 4" w:semiHidden="0" w:uiPriority="71" w:unhideWhenUsed="0"/>
-    <w:lsdException w:name="Colorful List Accent 4" w:semiHidden="0" w:uiPriority="72" w:unhideWhenUsed="0"/>
-    <w:lsdException w:name="Colorful Grid Accent 4" w:semiHidden="0" w:uiPriority="73" w:unhideWhenUsed="0"/>
-    <w:lsdException w:name="Light Shading Accent 5" w:semiHidden="0" w:uiPriority="60" w:unhideWhenUsed="0"/>
-    <w:lsdException w:name="Light List Accent 5" w:semiHidden="0" w:uiPriority="61" w:unhideWhenUsed="0"/>
-    <w:lsdException w:name="Light Grid Accent 5" w:semiHidden="0" w:uiPriority="62" w:unhideWhenUsed="0"/>
-    <w:lsdException w:name="Medium Shading 1 Accent 5" w:semiHidden="0" w:uiPriority="63" w:unhideWhenUsed="0"/>
-    <w:lsdException w:name="Medium Shading 2 Accent 5" w:semiHidden="0" w:uiPriority="64" w:unhideWhenUsed="0"/>
-    <w:lsdException w:name="Medium List 1 Accent 5" w:semiHidden="0" w:uiPriority="65" w:unhideWhenUsed="0"/>
-    <w:lsdException w:name="Medium List 2 Accent 5" w:semiHidden="0" w:uiPriority="66" w:unhideWhenUsed="0"/>
-    <w:lsdException w:name="Medium Grid 1 Accent 5" w:semiHidden="0" w:uiPriority="67" w:unhideWhenUsed="0"/>
-    <w:lsdException w:name="Medium Grid 2 Accent 5" w:semiHidden="0" w:uiPriority="68" w:unhideWhenUsed="0"/>
-    <w:lsdException w:name="Medium Grid 3 Accent 5" w:semiHidden="0" w:uiPriority="69" w:unhideWhenUsed="0"/>
-    <w:lsdException w:name="Dark List Accent 5" w:semiHidden="0" w:uiPriority="70" w:unhideWhenUsed="0"/>
-    <w:lsdException w:name="Colorful Shading Accent 5" w:semiHidden="0" w:uiPriority="71" w:unhideWhenUsed="0"/>
-    <w:lsdException w:name="Colorful List Accent 5" w:semiHidden="0" w:uiPriority="72" w:unhideWhenUsed="0"/>
-    <w:lsdException w:name="Colorful Grid Accent 5" w:semiHidden="0" w:uiPriority="73" w:unhideWhenUsed="0"/>
-    <w:lsdException w:name="Light Shading Accent 6" w:semiHidden="0" w:uiPriority="60" w:unhideWhenUsed="0"/>
-    <w:lsdException w:name="Light List Accent 6" w:semiHidden="0" w:uiPriority="61" w:unhideWhenUsed="0"/>
-    <w:lsdException w:name="Light Grid Accent 6" w:semiHidden="0" w:uiPriority="62" w:unhideWhenUsed="0"/>
-    <w:lsdException w:name="Medium Shading 1 Accent 6" w:semiHidden="0" w:uiPriority="63" w:unhideWhenUsed="0"/>
-    <w:lsdException w:name="Medium Shading 2 Accent 6" w:semiHidden="0" w:uiPriority="64" w:unhideWhenUsed="0"/>
-    <w:lsdException w:name="Medium List 1 Accent 6" w:semiHidden="0" w:uiPriority="65" w:unhideWhenUsed="0"/>
-    <w:lsdException w:name="Medium List 2 Accent 6" w:semiHidden="0" w:uiPriority="66" w:unhideWhenUsed="0"/>
-    <w:lsdException w:name="Medium Grid 1 Accent 6" w:semiHidden="0" w:uiPriority="67" w:unhideWhenUsed="0"/>
-    <w:lsdException w:name="Medium Grid 2 Accent 6" w:semiHidden="0" w:uiPriority="68" w:unhideWhenUsed="0"/>
-    <w:lsdException w:name="Medium Grid 3 Accent 6" w:semiHidden="0" w:uiPriority="69" w:unhideWhenUsed="0"/>
-    <w:lsdException w:name="Dark List Accent 6" w:semiHidden="0" w:uiPriority="70" w:unhideWhenUsed="0"/>
-    <w:lsdException w:name="Colorful Shading Accent 6" w:semiHidden="0" w:uiPriority="71" w:unhideWhenUsed="0"/>
-    <w:lsdException w:name="Colorful List Accent 6" w:semiHidden="0" w:uiPriority="72" w:unhideWhenUsed="0"/>
-    <w:lsdException w:name="Colorful Grid Accent 6" w:semiHidden="0" w:uiPriority="73" w:unhideWhenUsed="0"/>
-    <w:lsdException w:name="Subtle Emphasis" w:semiHidden="0" w:uiPriority="19" w:unhideWhenUsed="0" w:qFormat="1"/>
-    <w:lsdException w:name="Intense Emphasis" w:semiHidden="0" w:uiPriority="21" w:unhideWhenUsed="0" w:qFormat="1"/>
-    <w:lsdException w:name="Subtle Reference" w:semiHidden="0" w:uiPriority="31" w:unhideWhenUsed="0" w:qFormat="1"/>
-    <w:lsdException w:name="Intense Reference" w:semiHidden="0" w:uiPriority="32" w:unhideWhenUsed="0" w:qFormat="1"/>
-    <w:lsdException w:name="Book Title" w:semiHidden="0" w:uiPriority="33" w:unhideWhenUsed="0" w:qFormat="1"/>
-    <w:lsdException w:name="Bibliography" w:uiPriority="37"/>
-    <w:lsdException w:name="TOC Heading" w:uiPriority="39" w:qFormat="1"/>
+  <w:latentStyles w:count="260" w:defQFormat="0" w:defUnhideWhenUsed="1" w:defSemiHidden="1" w:defUIPriority="99" w:defLockedState="0">
+    <w:lsdException w:unhideWhenUsed="0" w:uiPriority="0" w:semiHidden="0" w:name="Normal"/>
+    <w:lsdException w:qFormat="1" w:unhideWhenUsed="0" w:uiPriority="0" w:semiHidden="0" w:name="heading 1"/>
+    <w:lsdException w:unhideWhenUsed="0" w:uiPriority="0" w:semiHidden="0" w:name="heading 2"/>
+    <w:lsdException w:qFormat="1" w:unhideWhenUsed="0" w:uiPriority="0" w:semiHidden="0" w:name="heading 3"/>
+    <w:lsdException w:qFormat="1" w:unhideWhenUsed="0" w:uiPriority="0" w:semiHidden="0" w:name="heading 4"/>
+    <w:lsdException w:qFormat="1" w:unhideWhenUsed="0" w:uiPriority="0" w:semiHidden="0" w:name="heading 5"/>
+    <w:lsdException w:qFormat="1" w:unhideWhenUsed="0" w:uiPriority="0" w:semiHidden="0" w:name="heading 6"/>
+    <w:lsdException w:qFormat="1" w:uiPriority="9" w:name="heading 7"/>
+    <w:lsdException w:qFormat="1" w:uiPriority="9" w:name="heading 8"/>
+    <w:lsdException w:qFormat="1" w:uiPriority="9" w:name="heading 9"/>
+    <w:lsdException w:uiPriority="99" w:name="index 1"/>
+    <w:lsdException w:uiPriority="99" w:name="index 2"/>
+    <w:lsdException w:uiPriority="99" w:name="index 3"/>
+    <w:lsdException w:uiPriority="99" w:name="index 4"/>
+    <w:lsdException w:uiPriority="99" w:name="index 5"/>
+    <w:lsdException w:uiPriority="99" w:name="index 6"/>
+    <w:lsdException w:uiPriority="99" w:name="index 7"/>
+    <w:lsdException w:uiPriority="99" w:name="index 8"/>
+    <w:lsdException w:uiPriority="99" w:name="index 9"/>
+    <w:lsdException w:uiPriority="39" w:name="toc 1"/>
+    <w:lsdException w:uiPriority="39" w:name="toc 2"/>
+    <w:lsdException w:uiPriority="39" w:name="toc 3"/>
+    <w:lsdException w:uiPriority="39" w:name="toc 4"/>
+    <w:lsdException w:uiPriority="39" w:name="toc 5"/>
+    <w:lsdException w:uiPriority="39" w:name="toc 6"/>
+    <w:lsdException w:uiPriority="39" w:name="toc 7"/>
+    <w:lsdException w:uiPriority="39" w:name="toc 8"/>
+    <w:lsdException w:uiPriority="39" w:name="toc 9"/>
+    <w:lsdException w:uiPriority="99" w:name="Normal Indent"/>
+    <w:lsdException w:uiPriority="99" w:name="footnote text"/>
+    <w:lsdException w:uiPriority="99" w:name="annotation text"/>
+    <w:lsdException w:uiPriority="99" w:name="header"/>
+    <w:lsdException w:uiPriority="99" w:name="footer"/>
+    <w:lsdException w:uiPriority="99" w:name="index heading"/>
+    <w:lsdException w:qFormat="1" w:uiPriority="35" w:name="caption"/>
+    <w:lsdException w:uiPriority="99" w:name="table of figures"/>
+    <w:lsdException w:uiPriority="99" w:name="envelope address"/>
+    <w:lsdException w:uiPriority="99" w:name="envelope return"/>
+    <w:lsdException w:uiPriority="99" w:name="footnote reference"/>
+    <w:lsdException w:uiPriority="99" w:name="annotation reference"/>
+    <w:lsdException w:uiPriority="99" w:name="line number"/>
+    <w:lsdException w:uiPriority="99" w:name="page number"/>
+    <w:lsdException w:uiPriority="99" w:name="endnote reference"/>
+    <w:lsdException w:uiPriority="99" w:name="endnote text"/>
+    <w:lsdException w:uiPriority="99" w:name="table of authorities"/>
+    <w:lsdException w:uiPriority="99" w:name="macro"/>
+    <w:lsdException w:uiPriority="99" w:name="toa heading"/>
+    <w:lsdException w:uiPriority="99" w:name="List"/>
+    <w:lsdException w:uiPriority="99" w:name="List Bullet"/>
+    <w:lsdException w:uiPriority="99" w:name="List Number"/>
+    <w:lsdException w:uiPriority="99" w:name="List 2"/>
+    <w:lsdException w:uiPriority="99" w:name="List 3"/>
+    <w:lsdException w:uiPriority="99" w:name="List 4"/>
+    <w:lsdException w:uiPriority="99" w:name="List 5"/>
+    <w:lsdException w:uiPriority="99" w:name="List Bullet 2"/>
+    <w:lsdException w:uiPriority="99" w:name="List Bullet 3"/>
+    <w:lsdException w:uiPriority="99" w:name="List Bullet 4"/>
+    <w:lsdException w:uiPriority="99" w:name="List Bullet 5"/>
+    <w:lsdException w:uiPriority="99" w:name="List Number 2"/>
+    <w:lsdException w:uiPriority="99" w:name="List Number 3"/>
+    <w:lsdException w:uiPriority="99" w:name="List Number 4"/>
+    <w:lsdException w:uiPriority="99" w:name="List Number 5"/>
+    <w:lsdException w:qFormat="1" w:unhideWhenUsed="0" w:uiPriority="0" w:semiHidden="0" w:name="Title"/>
+    <w:lsdException w:uiPriority="99" w:name="Closing"/>
+    <w:lsdException w:uiPriority="99" w:name="Signature"/>
+    <w:lsdException w:uiPriority="1" w:name="Default Paragraph Font"/>
+    <w:lsdException w:uiPriority="99" w:name="Body Text"/>
+    <w:lsdException w:uiPriority="99" w:name="Body Text Indent"/>
+    <w:lsdException w:uiPriority="99" w:name="List Continue"/>
+    <w:lsdException w:uiPriority="99" w:name="List Continue 2"/>
+    <w:lsdException w:uiPriority="99" w:name="List Continue 3"/>
+    <w:lsdException w:uiPriority="99" w:name="List Continue 4"/>
+    <w:lsdException w:uiPriority="99" w:name="List Continue 5"/>
+    <w:lsdException w:uiPriority="99" w:name="Message Header"/>
+    <w:lsdException w:qFormat="1" w:unhideWhenUsed="0" w:uiPriority="0" w:semiHidden="0" w:name="Subtitle"/>
+    <w:lsdException w:uiPriority="99" w:name="Salutation"/>
+    <w:lsdException w:uiPriority="99" w:name="Date"/>
+    <w:lsdException w:uiPriority="99" w:name="Body Text First Indent"/>
+    <w:lsdException w:uiPriority="99" w:name="Body Text First Indent 2"/>
+    <w:lsdException w:uiPriority="99" w:name="Note Heading"/>
+    <w:lsdException w:uiPriority="99" w:name="Body Text 2"/>
+    <w:lsdException w:uiPriority="99" w:name="Body Text 3"/>
+    <w:lsdException w:uiPriority="99" w:name="Body Text Indent 2"/>
+    <w:lsdException w:uiPriority="99" w:name="Body Text Indent 3"/>
+    <w:lsdException w:uiPriority="99" w:name="Block Text"/>
+    <w:lsdException w:uiPriority="99" w:name="Hyperlink"/>
+    <w:lsdException w:uiPriority="99" w:name="FollowedHyperlink"/>
+    <w:lsdException w:qFormat="1" w:unhideWhenUsed="0" w:uiPriority="22" w:semiHidden="0" w:name="Strong"/>
+    <w:lsdException w:qFormat="1" w:unhideWhenUsed="0" w:uiPriority="20" w:semiHidden="0" w:name="Emphasis"/>
+    <w:lsdException w:uiPriority="99" w:name="Document Map"/>
+    <w:lsdException w:uiPriority="99" w:name="Plain Text"/>
+    <w:lsdException w:uiPriority="99" w:name="E-mail Signature"/>
+    <w:lsdException w:qFormat="1" w:uiPriority="99" w:semiHidden="0" w:name="Normal (Web)"/>
+    <w:lsdException w:uiPriority="99" w:name="HTML Acronym"/>
+    <w:lsdException w:uiPriority="99" w:name="HTML Address"/>
+    <w:lsdException w:uiPriority="99" w:name="HTML Cite"/>
+    <w:lsdException w:uiPriority="99" w:name="HTML Code"/>
+    <w:lsdException w:uiPriority="99" w:name="HTML Definition"/>
+    <w:lsdException w:uiPriority="99" w:name="HTML Keyboard"/>
+    <w:lsdException w:uiPriority="99" w:name="HTML Preformatted"/>
+    <w:lsdException w:uiPriority="99" w:name="HTML Sample"/>
+    <w:lsdException w:uiPriority="99" w:name="HTML Typewriter"/>
+    <w:lsdException w:uiPriority="99" w:name="HTML Variable"/>
+    <w:lsdException w:uiPriority="99" w:name="Normal Table"/>
+    <w:lsdException w:uiPriority="99" w:name="annotation subject"/>
+    <w:lsdException w:uiPriority="99" w:name="Table Simple 1"/>
+    <w:lsdException w:uiPriority="99" w:name="Table Simple 2"/>
+    <w:lsdException w:uiPriority="99" w:name="Table Simple 3"/>
+    <w:lsdException w:uiPriority="99" w:name="Table Classic 1"/>
+    <w:lsdException w:uiPriority="99" w:name="Table Classic 2"/>
+    <w:lsdException w:uiPriority="99" w:name="Table Classic 3"/>
+    <w:lsdException w:uiPriority="99" w:name="Table Classic 4"/>
+    <w:lsdException w:uiPriority="99" w:name="Table Colorful 1"/>
+    <w:lsdException w:uiPriority="99" w:name="Table Colorful 2"/>
+    <w:lsdException w:uiPriority="99" w:name="Table Colorful 3"/>
+    <w:lsdException w:uiPriority="99" w:name="Table Columns 1"/>
+    <w:lsdException w:uiPriority="99" w:name="Table Columns 2"/>
+    <w:lsdException w:uiPriority="99" w:name="Table Columns 3"/>
+    <w:lsdException w:uiPriority="99" w:name="Table Columns 4"/>
+    <w:lsdException w:uiPriority="99" w:name="Table Columns 5"/>
+    <w:lsdException w:uiPriority="99" w:name="Table Grid 1"/>
+    <w:lsdException w:uiPriority="99" w:name="Table Grid 2"/>
+    <w:lsdException w:uiPriority="99" w:name="Table Grid 3"/>
+    <w:lsdException w:uiPriority="99" w:name="Table Grid 4"/>
+    <w:lsdException w:uiPriority="99" w:name="Table Grid 5"/>
+    <w:lsdException w:uiPriority="99" w:name="Table Grid 6"/>
+    <w:lsdException w:uiPriority="99" w:name="Table Grid 7"/>
+    <w:lsdException w:uiPriority="99" w:name="Table Grid 8"/>
+    <w:lsdException w:uiPriority="99" w:name="Table List 1"/>
+    <w:lsdException w:uiPriority="99" w:name="Table List 2"/>
+    <w:lsdException w:uiPriority="99" w:name="Table List 3"/>
+    <w:lsdException w:uiPriority="99" w:name="Table List 4"/>
+    <w:lsdException w:uiPriority="99" w:name="Table List 5"/>
+    <w:lsdException w:uiPriority="99" w:name="Table List 6"/>
+    <w:lsdException w:uiPriority="99" w:name="Table List 7"/>
+    <w:lsdException w:uiPriority="99" w:name="Table List 8"/>
+    <w:lsdException w:uiPriority="99" w:name="Table 3D effects 1"/>
+    <w:lsdException w:uiPriority="99" w:name="Table 3D effects 2"/>
+    <w:lsdException w:uiPriority="99" w:name="Table 3D effects 3"/>
+    <w:lsdException w:uiPriority="99" w:name="Table Contemporary"/>
+    <w:lsdException w:uiPriority="99" w:name="Table Elegant"/>
+    <w:lsdException w:uiPriority="99" w:name="Table Professional"/>
+    <w:lsdException w:uiPriority="99" w:name="Table Subtle 1"/>
+    <w:lsdException w:uiPriority="99" w:name="Table Subtle 2"/>
+    <w:lsdException w:uiPriority="99" w:name="Table Web 1"/>
+    <w:lsdException w:uiPriority="99" w:name="Table Web 2"/>
+    <w:lsdException w:uiPriority="99" w:name="Table Web 3"/>
+    <w:lsdException w:qFormat="1" w:uiPriority="99" w:name="Balloon Text"/>
+    <w:lsdException w:qFormat="1" w:unhideWhenUsed="0" w:uiPriority="39" w:semiHidden="0" w:name="Table Grid"/>
+    <w:lsdException w:uiPriority="99" w:name="Table Theme"/>
+    <w:lsdException w:unhideWhenUsed="0" w:uiPriority="60" w:semiHidden="0" w:name="Light Shading"/>
+    <w:lsdException w:unhideWhenUsed="0" w:uiPriority="61" w:semiHidden="0" w:name="Light List"/>
+    <w:lsdException w:unhideWhenUsed="0" w:uiPriority="62" w:semiHidden="0" w:name="Light Grid"/>
+    <w:lsdException w:unhideWhenUsed="0" w:uiPriority="63" w:semiHidden="0" w:name="Medium Shading 1"/>
+    <w:lsdException w:unhideWhenUsed="0" w:uiPriority="64" w:semiHidden="0" w:name="Medium Shading 2"/>
+    <w:lsdException w:unhideWhenUsed="0" w:uiPriority="65" w:semiHidden="0" w:name="Medium List 1"/>
+    <w:lsdException w:unhideWhenUsed="0" w:uiPriority="66" w:semiHidden="0" w:name="Medium List 2"/>
+    <w:lsdException w:unhideWhenUsed="0" w:uiPriority="67" w:semiHidden="0" w:name="Medium Grid 1"/>
+    <w:lsdException w:unhideWhenUsed="0" w:uiPriority="68" w:semiHidden="0" w:name="Medium Grid 2"/>
+    <w:lsdException w:unhideWhenUsed="0" w:uiPriority="69" w:semiHidden="0" w:name="Medium Grid 3"/>
+    <w:lsdException w:unhideWhenUsed="0" w:uiPriority="70" w:semiHidden="0" w:name="Dark List"/>
+    <w:lsdException w:unhideWhenUsed="0" w:uiPriority="71" w:semiHidden="0" w:name="Colorful Shading"/>
+    <w:lsdException w:unhideWhenUsed="0" w:uiPriority="72" w:semiHidden="0" w:name="Colorful List"/>
+    <w:lsdException w:unhideWhenUsed="0" w:uiPriority="73" w:semiHidden="0" w:name="Colorful Grid"/>
+    <w:lsdException w:unhideWhenUsed="0" w:uiPriority="60" w:semiHidden="0" w:name="Light Shading Accent 1"/>
+    <w:lsdException w:unhideWhenUsed="0" w:uiPriority="61" w:semiHidden="0" w:name="Light List Accent 1"/>
+    <w:lsdException w:unhideWhenUsed="0" w:uiPriority="62" w:semiHidden="0" w:name="Light Grid Accent 1"/>
+    <w:lsdException w:unhideWhenUsed="0" w:uiPriority="63" w:semiHidden="0" w:name="Medium Shading 1 Accent 1"/>
+    <w:lsdException w:unhideWhenUsed="0" w:uiPriority="64" w:semiHidden="0" w:name="Medium Shading 2 Accent 1"/>
+    <w:lsdException w:unhideWhenUsed="0" w:uiPriority="65" w:semiHidden="0" w:name="Medium List 1 Accent 1"/>
+    <w:lsdException w:qFormat="1" w:unhideWhenUsed="0" w:uiPriority="34" w:semiHidden="0" w:name="List Paragraph"/>
+    <w:lsdException w:unhideWhenUsed="0" w:uiPriority="66" w:semiHidden="0" w:name="Medium List 2 Accent 1"/>
+    <w:lsdException w:unhideWhenUsed="0" w:uiPriority="67" w:semiHidden="0" w:name="Medium Grid 1 Accent 1"/>
+    <w:lsdException w:unhideWhenUsed="0" w:uiPriority="68" w:semiHidden="0" w:name="Medium Grid 2 Accent 1"/>
+    <w:lsdException w:unhideWhenUsed="0" w:uiPriority="69" w:semiHidden="0" w:name="Medium Grid 3 Accent 1"/>
+    <w:lsdException w:unhideWhenUsed="0" w:uiPriority="70" w:semiHidden="0" w:name="Dark List Accent 1"/>
+    <w:lsdException w:unhideWhenUsed="0" w:uiPriority="71" w:semiHidden="0" w:name="Colorful Shading Accent 1"/>
+    <w:lsdException w:unhideWhenUsed="0" w:uiPriority="72" w:semiHidden="0" w:name="Colorful List Accent 1"/>
+    <w:lsdException w:unhideWhenUsed="0" w:uiPriority="73" w:semiHidden="0" w:name="Colorful Grid Accent 1"/>
+    <w:lsdException w:unhideWhenUsed="0" w:uiPriority="60" w:semiHidden="0" w:name="Light Shading Accent 2"/>
+    <w:lsdException w:unhideWhenUsed="0" w:uiPriority="61" w:semiHidden="0" w:name="Light List Accent 2"/>
+    <w:lsdException w:unhideWhenUsed="0" w:uiPriority="62" w:semiHidden="0" w:name="Light Grid Accent 2"/>
+    <w:lsdException w:unhideWhenUsed="0" w:uiPriority="63" w:semiHidden="0" w:name="Medium Shading 1 Accent 2"/>
+    <w:lsdException w:unhideWhenUsed="0" w:uiPriority="64" w:semiHidden="0" w:name="Medium Shading 2 Accent 2"/>
+    <w:lsdException w:unhideWhenUsed="0" w:uiPriority="65" w:semiHidden="0" w:name="Medium List 1 Accent 2"/>
+    <w:lsdException w:unhideWhenUsed="0" w:uiPriority="66" w:semiHidden="0" w:name="Medium List 2 Accent 2"/>
+    <w:lsdException w:unhideWhenUsed="0" w:uiPriority="67" w:semiHidden="0" w:name="Medium Grid 1 Accent 2"/>
+    <w:lsdException w:unhideWhenUsed="0" w:uiPriority="68" w:semiHidden="0" w:name="Medium Grid 2 Accent 2"/>
+    <w:lsdException w:unhideWhenUsed="0" w:uiPriority="69" w:semiHidden="0" w:name="Medium Grid 3 Accent 2"/>
+    <w:lsdException w:unhideWhenUsed="0" w:uiPriority="70" w:semiHidden="0" w:name="Dark List Accent 2"/>
+    <w:lsdException w:unhideWhenUsed="0" w:uiPriority="71" w:semiHidden="0" w:name="Colorful Shading Accent 2"/>
+    <w:lsdException w:unhideWhenUsed="0" w:uiPriority="72" w:semiHidden="0" w:name="Colorful List Accent 2"/>
+    <w:lsdException w:unhideWhenUsed="0" w:uiPriority="73" w:semiHidden="0" w:name="Colorful Grid Accent 2"/>
+    <w:lsdException w:unhideWhenUsed="0" w:uiPriority="60" w:semiHidden="0" w:name="Light Shading Accent 3"/>
+    <w:lsdException w:unhideWhenUsed="0" w:uiPriority="61" w:semiHidden="0" w:name="Light List Accent 3"/>
+    <w:lsdException w:unhideWhenUsed="0" w:uiPriority="62" w:semiHidden="0" w:name="Light Grid Accent 3"/>
+    <w:lsdException w:unhideWhenUsed="0" w:uiPriority="63" w:semiHidden="0" w:name="Medium Shading 1 Accent 3"/>
+    <w:lsdException w:unhideWhenUsed="0" w:uiPriority="64" w:semiHidden="0" w:name="Medium Shading 2 Accent 3"/>
+    <w:lsdException w:unhideWhenUsed="0" w:uiPriority="65" w:semiHidden="0" w:name="Medium List 1 Accent 3"/>
+    <w:lsdException w:unhideWhenUsed="0" w:uiPriority="66" w:semiHidden="0" w:name="Medium List 2 Accent 3"/>
+    <w:lsdException w:unhideWhenUsed="0" w:uiPriority="67" w:semiHidden="0" w:name="Medium Grid 1 Accent 3"/>
+    <w:lsdException w:unhideWhenUsed="0" w:uiPriority="68" w:semiHidden="0" w:name="Medium Grid 2 Accent 3"/>
+    <w:lsdException w:unhideWhenUsed="0" w:uiPriority="69" w:semiHidden="0" w:name="Medium Grid 3 Accent 3"/>
+    <w:lsdException w:unhideWhenUsed="0" w:uiPriority="70" w:semiHidden="0" w:name="Dark List Accent 3"/>
+    <w:lsdException w:unhideWhenUsed="0" w:uiPriority="71" w:semiHidden="0" w:name="Colorful Shading Accent 3"/>
+    <w:lsdException w:unhideWhenUsed="0" w:uiPriority="72" w:semiHidden="0" w:name="Colorful List Accent 3"/>
+    <w:lsdException w:unhideWhenUsed="0" w:uiPriority="73" w:semiHidden="0" w:name="Colorful Grid Accent 3"/>
+    <w:lsdException w:unhideWhenUsed="0" w:uiPriority="60" w:semiHidden="0" w:name="Light Shading Accent 4"/>
+    <w:lsdException w:unhideWhenUsed="0" w:uiPriority="61" w:semiHidden="0" w:name="Light List Accent 4"/>
+    <w:lsdException w:unhideWhenUsed="0" w:uiPriority="62" w:semiHidden="0" w:name="Light Grid Accent 4"/>
+    <w:lsdException w:unhideWhenUsed="0" w:uiPriority="63" w:semiHidden="0" w:name="Medium Shading 1 Accent 4"/>
+    <w:lsdException w:unhideWhenUsed="0" w:uiPriority="64" w:semiHidden="0" w:name="Medium Shading 2 Accent 4"/>
+    <w:lsdException w:unhideWhenUsed="0" w:uiPriority="65" w:semiHidden="0" w:name="Medium List 1 Accent 4"/>
+    <w:lsdException w:unhideWhenUsed="0" w:uiPriority="66" w:semiHidden="0" w:name="Medium List 2 Accent 4"/>
+    <w:lsdException w:unhideWhenUsed="0" w:uiPriority="67" w:semiHidden="0" w:name="Medium Grid 1 Accent 4"/>
+    <w:lsdException w:unhideWhenUsed="0" w:uiPriority="68" w:semiHidden="0" w:name="Medium Grid 2 Accent 4"/>
+    <w:lsdException w:unhideWhenUsed="0" w:uiPriority="69" w:semiHidden="0" w:name="Medium Grid 3 Accent 4"/>
+    <w:lsdException w:unhideWhenUsed="0" w:uiPriority="70" w:semiHidden="0" w:name="Dark List Accent 4"/>
+    <w:lsdException w:unhideWhenUsed="0" w:uiPriority="71" w:semiHidden="0" w:name="Colorful Shading Accent 4"/>
+    <w:lsdException w:unhideWhenUsed="0" w:uiPriority="72" w:semiHidden="0" w:name="Colorful List Accent 4"/>
+    <w:lsdException w:unhideWhenUsed="0" w:uiPriority="73" w:semiHidden="0" w:name="Colorful Grid Accent 4"/>
+    <w:lsdException w:unhideWhenUsed="0" w:uiPriority="60" w:semiHidden="0" w:name="Light Shading Accent 5"/>
+    <w:lsdException w:unhideWhenUsed="0" w:uiPriority="61" w:semiHidden="0" w:name="Light List Accent 5"/>
+    <w:lsdException w:unhideWhenUsed="0" w:uiPriority="62" w:semiHidden="0" w:name="Light Grid Accent 5"/>
+    <w:lsdException w:unhideWhenUsed="0" w:uiPriority="63" w:semiHidden="0" w:name="Medium Shading 1 Accent 5"/>
+    <w:lsdException w:unhideWhenUsed="0" w:uiPriority="64" w:semiHidden="0" w:name="Medium Shading 2 Accent 5"/>
+    <w:lsdException w:unhideWhenUsed="0" w:uiPriority="65" w:semiHidden="0" w:name="Medium List 1 Accent 5"/>
+    <w:lsdException w:unhideWhenUsed="0" w:uiPriority="66" w:semiHidden="0" w:name="Medium List 2 Accent 5"/>
+    <w:lsdException w:unhideWhenUsed="0" w:uiPriority="67" w:semiHidden="0" w:name="Medium Grid 1 Accent 5"/>
+    <w:lsdException w:unhideWhenUsed="0" w:uiPriority="68" w:semiHidden="0" w:name="Medium Grid 2 Accent 5"/>
+    <w:lsdException w:unhideWhenUsed="0" w:uiPriority="69" w:semiHidden="0" w:name="Medium Grid 3 Accent 5"/>
+    <w:lsdException w:unhideWhenUsed="0" w:uiPriority="70" w:semiHidden="0" w:name="Dark List Accent 5"/>
+    <w:lsdException w:unhideWhenUsed="0" w:uiPriority="71" w:semiHidden="0" w:name="Colorful Shading Accent 5"/>
+    <w:lsdException w:unhideWhenUsed="0" w:uiPriority="72" w:semiHidden="0" w:name="Colorful List Accent 5"/>
+    <w:lsdException w:unhideWhenUsed="0" w:uiPriority="73" w:semiHidden="0" w:name="Colorful Grid Accent 5"/>
+    <w:lsdException w:unhideWhenUsed="0" w:uiPriority="60" w:semiHidden="0" w:name="Light Shading Accent 6"/>
+    <w:lsdException w:unhideWhenUsed="0" w:uiPriority="61" w:semiHidden="0" w:name="Light List Accent 6"/>
+    <w:lsdException w:unhideWhenUsed="0" w:uiPriority="62" w:semiHidden="0" w:name="Light Grid Accent 6"/>
+    <w:lsdException w:unhideWhenUsed="0" w:uiPriority="63" w:semiHidden="0" w:name="Medium Shading 1 Accent 6"/>
+    <w:lsdException w:unhideWhenUsed="0" w:uiPriority="64" w:semiHidden="0" w:name="Medium Shading 2 Accent 6"/>
+    <w:lsdException w:unhideWhenUsed="0" w:uiPriority="65" w:semiHidden="0" w:name="Medium List 1 Accent 6"/>
+    <w:lsdException w:unhideWhenUsed="0" w:uiPriority="66" w:semiHidden="0" w:name="Medium List 2 Accent 6"/>
+    <w:lsdException w:unhideWhenUsed="0" w:uiPriority="67" w:semiHidden="0" w:name="Medium Grid 1 Accent 6"/>
+    <w:lsdException w:unhideWhenUsed="0" w:uiPriority="68" w:semiHidden="0" w:name="Medium Grid 2 Accent 6"/>
+    <w:lsdException w:unhideWhenUsed="0" w:uiPriority="69" w:semiHidden="0" w:name="Medium Grid 3 Accent 6"/>
+    <w:lsdException w:unhideWhenUsed="0" w:uiPriority="70" w:semiHidden="0" w:name="Dark List Accent 6"/>
+    <w:lsdException w:unhideWhenUsed="0" w:uiPriority="71" w:semiHidden="0" w:name="Colorful Shading Accent 6"/>
+    <w:lsdException w:unhideWhenUsed="0" w:uiPriority="72" w:semiHidden="0" w:name="Colorful List Accent 6"/>
+    <w:lsdException w:unhideWhenUsed="0" w:uiPriority="73" w:semiHidden="0" w:name="Colorful Grid Accent 6"/>
   </w:latentStyles>
-  <w:style w:type="paragraph" w:default="1" w:styleId="Normal">
+  <w:style w:type="paragraph" w:default="1" w:styleId="1">
     <w:name w:val="Normal"/>
+    <w:uiPriority w:val="0"/>
+    <w:pPr>
+      <w:spacing w:after="200" w:line="276" w:lineRule="auto"/>
+    </w:pPr>
     <w:rPr>
-      <w:rFonts w:ascii="Arial" w:eastAsia="Arial" w:hAnsi="Arial" w:cs="Arial"/>
+      <w:rFonts w:ascii="Arial" w:hAnsi="Arial" w:eastAsia="Arial" w:cs="Arial"/>
       <w:sz w:val="22"/>
       <w:szCs w:val="22"/>
-      <w:lang w:val="es" w:eastAsia="es-US"/>
+      <w:lang w:val="es" w:eastAsia="es-US" w:bidi="ar-SA"/>
     </w:rPr>
   </w:style>
-  <w:style w:type="paragraph" w:styleId="Heading1">
+  <w:style w:type="paragraph" w:styleId="2">
     <w:name w:val="heading 1"/>
-    <w:basedOn w:val="Normal"/>
-    <w:next w:val="Normal"/>
+    <w:basedOn w:val="1"/>
+    <w:next w:val="1"/>
     <w:qFormat/>
+    <w:uiPriority w:val="0"/>
     <w:pPr>
       <w:keepNext/>
       <w:keepLines/>
@@ -2591,10 +2773,11 @@
       <w:szCs w:val="40"/>
     </w:rPr>
   </w:style>
-  <w:style w:type="paragraph" w:styleId="Heading2">
+  <w:style w:type="paragraph" w:styleId="3">
     <w:name w:val="heading 2"/>
-    <w:basedOn w:val="Normal"/>
-    <w:next w:val="Normal"/>
+    <w:basedOn w:val="1"/>
+    <w:next w:val="1"/>
+    <w:uiPriority w:val="0"/>
     <w:pPr>
       <w:keepNext/>
       <w:keepLines/>
@@ -2606,11 +2789,12 @@
       <w:szCs w:val="32"/>
     </w:rPr>
   </w:style>
-  <w:style w:type="paragraph" w:styleId="Heading3">
+  <w:style w:type="paragraph" w:styleId="4">
     <w:name w:val="heading 3"/>
-    <w:basedOn w:val="Normal"/>
-    <w:next w:val="Normal"/>
+    <w:basedOn w:val="1"/>
+    <w:next w:val="1"/>
     <w:qFormat/>
+    <w:uiPriority w:val="0"/>
     <w:pPr>
       <w:keepNext/>
       <w:keepLines/>
@@ -2623,10 +2807,12 @@
       <w:szCs w:val="28"/>
     </w:rPr>
   </w:style>
-  <w:style w:type="paragraph" w:styleId="Heading4">
+  <w:style w:type="paragraph" w:styleId="5">
     <w:name w:val="heading 4"/>
-    <w:basedOn w:val="Normal"/>
-    <w:next w:val="Normal"/>
+    <w:basedOn w:val="1"/>
+    <w:next w:val="1"/>
+    <w:qFormat/>
+    <w:uiPriority w:val="0"/>
     <w:pPr>
       <w:keepNext/>
       <w:keepLines/>
@@ -2639,10 +2825,12 @@
       <w:szCs w:val="24"/>
     </w:rPr>
   </w:style>
-  <w:style w:type="paragraph" w:styleId="Heading5">
+  <w:style w:type="paragraph" w:styleId="6">
     <w:name w:val="heading 5"/>
-    <w:basedOn w:val="Normal"/>
-    <w:next w:val="Normal"/>
+    <w:basedOn w:val="1"/>
+    <w:next w:val="1"/>
+    <w:qFormat/>
+    <w:uiPriority w:val="0"/>
     <w:pPr>
       <w:keepNext/>
       <w:keepLines/>
@@ -2653,11 +2841,12 @@
       <w:color w:val="666666"/>
     </w:rPr>
   </w:style>
-  <w:style w:type="paragraph" w:styleId="Heading6">
+  <w:style w:type="paragraph" w:styleId="7">
     <w:name w:val="heading 6"/>
-    <w:basedOn w:val="Normal"/>
-    <w:next w:val="Normal"/>
+    <w:basedOn w:val="1"/>
+    <w:next w:val="1"/>
     <w:qFormat/>
+    <w:uiPriority w:val="0"/>
     <w:pPr>
       <w:keepNext/>
       <w:keepLines/>
@@ -2669,19 +2858,19 @@
       <w:color w:val="666666"/>
     </w:rPr>
   </w:style>
-  <w:style w:type="character" w:default="1" w:styleId="DefaultParagraphFont">
+  <w:style w:type="character" w:default="1" w:styleId="12">
     <w:name w:val="Default Paragraph Font"/>
-    <w:uiPriority w:val="1"/>
     <w:semiHidden/>
     <w:unhideWhenUsed/>
+    <w:uiPriority w:val="1"/>
   </w:style>
-  <w:style w:type="table" w:default="1" w:styleId="TableNormal">
+  <w:style w:type="table" w:default="1" w:styleId="13">
     <w:name w:val="Normal Table"/>
-    <w:uiPriority w:val="99"/>
     <w:semiHidden/>
     <w:unhideWhenUsed/>
+    <w:uiPriority w:val="99"/>
     <w:tblPr>
-      <w:tblInd w:w="0" w:type="dxa"/>
+      <w:tblLayout w:type="fixed"/>
       <w:tblCellMar>
         <w:top w:w="0" w:type="dxa"/>
         <w:left w:w="108" w:type="dxa"/>
@@ -2690,20 +2879,14 @@
       </w:tblCellMar>
     </w:tblPr>
   </w:style>
-  <w:style w:type="numbering" w:default="1" w:styleId="NoList">
-    <w:name w:val="No List"/>
-    <w:uiPriority w:val="99"/>
-    <w:semiHidden/>
-    <w:unhideWhenUsed/>
-  </w:style>
-  <w:style w:type="paragraph" w:styleId="BalloonText">
+  <w:style w:type="paragraph" w:styleId="8">
     <w:name w:val="Balloon Text"/>
-    <w:basedOn w:val="Normal"/>
-    <w:link w:val="BalloonTextChar"/>
-    <w:uiPriority w:val="99"/>
+    <w:basedOn w:val="1"/>
+    <w:link w:val="16"/>
     <w:semiHidden/>
     <w:unhideWhenUsed/>
     <w:qFormat/>
+    <w:uiPriority w:val="99"/>
     <w:pPr>
       <w:spacing w:line="240" w:lineRule="auto"/>
     </w:pPr>
@@ -2713,27 +2896,28 @@
       <w:szCs w:val="16"/>
     </w:rPr>
   </w:style>
-  <w:style w:type="paragraph" w:styleId="NormalWeb">
+  <w:style w:type="paragraph" w:styleId="9">
     <w:name w:val="Normal (Web)"/>
-    <w:basedOn w:val="Normal"/>
-    <w:uiPriority w:val="99"/>
+    <w:basedOn w:val="1"/>
     <w:unhideWhenUsed/>
     <w:qFormat/>
+    <w:uiPriority w:val="99"/>
     <w:pPr>
       <w:spacing w:before="100" w:beforeAutospacing="1" w:after="100" w:afterAutospacing="1" w:line="240" w:lineRule="auto"/>
     </w:pPr>
     <w:rPr>
-      <w:rFonts w:ascii="Times New Roman" w:eastAsia="Times New Roman" w:hAnsi="Times New Roman" w:cs="Times New Roman"/>
+      <w:rFonts w:ascii="Times New Roman" w:hAnsi="Times New Roman" w:eastAsia="Times New Roman" w:cs="Times New Roman"/>
       <w:sz w:val="24"/>
       <w:szCs w:val="24"/>
       <w:lang w:val="en-US" w:eastAsia="en-US"/>
     </w:rPr>
   </w:style>
-  <w:style w:type="paragraph" w:styleId="Subtitle">
+  <w:style w:type="paragraph" w:styleId="10">
     <w:name w:val="Subtitle"/>
-    <w:basedOn w:val="Normal"/>
-    <w:next w:val="Normal"/>
+    <w:basedOn w:val="1"/>
+    <w:next w:val="1"/>
     <w:qFormat/>
+    <w:uiPriority w:val="0"/>
     <w:pPr>
       <w:keepNext/>
       <w:keepLines/>
@@ -2745,11 +2929,12 @@
       <w:szCs w:val="30"/>
     </w:rPr>
   </w:style>
-  <w:style w:type="paragraph" w:styleId="Title">
+  <w:style w:type="paragraph" w:styleId="11">
     <w:name w:val="Title"/>
-    <w:basedOn w:val="Normal"/>
-    <w:next w:val="Normal"/>
+    <w:basedOn w:val="1"/>
+    <w:next w:val="1"/>
     <w:qFormat/>
+    <w:uiPriority w:val="0"/>
     <w:pPr>
       <w:keepNext/>
       <w:keepLines/>
@@ -2760,24 +2945,24 @@
       <w:szCs w:val="52"/>
     </w:rPr>
   </w:style>
-  <w:style w:type="table" w:styleId="TableGrid">
+  <w:style w:type="table" w:styleId="14">
     <w:name w:val="Table Grid"/>
-    <w:basedOn w:val="TableNormal"/>
+    <w:basedOn w:val="13"/>
+    <w:qFormat/>
     <w:uiPriority w:val="39"/>
-    <w:qFormat/>
     <w:pPr>
       <w:spacing w:line="240" w:lineRule="auto"/>
     </w:pPr>
     <w:tblPr>
-      <w:tblInd w:w="0" w:type="dxa"/>
       <w:tblBorders>
-        <w:top w:val="single" w:sz="4" w:space="0" w:color="auto"/>
-        <w:left w:val="single" w:sz="4" w:space="0" w:color="auto"/>
-        <w:bottom w:val="single" w:sz="4" w:space="0" w:color="auto"/>
-        <w:right w:val="single" w:sz="4" w:space="0" w:color="auto"/>
-        <w:insideH w:val="single" w:sz="4" w:space="0" w:color="auto"/>
-        <w:insideV w:val="single" w:sz="4" w:space="0" w:color="auto"/>
+        <w:top w:val="single" w:color="auto" w:sz="4" w:space="0"/>
+        <w:left w:val="single" w:color="auto" w:sz="4" w:space="0"/>
+        <w:bottom w:val="single" w:color="auto" w:sz="4" w:space="0"/>
+        <w:right w:val="single" w:color="auto" w:sz="4" w:space="0"/>
+        <w:insideH w:val="single" w:color="auto" w:sz="4" w:space="0"/>
+        <w:insideV w:val="single" w:color="auto" w:sz="4" w:space="0"/>
       </w:tblBorders>
+      <w:tblLayout w:type="fixed"/>
       <w:tblCellMar>
         <w:top w:w="0" w:type="dxa"/>
         <w:left w:w="108" w:type="dxa"/>
@@ -2786,10 +2971,12 @@
       </w:tblCellMar>
     </w:tblPr>
   </w:style>
-  <w:style w:type="table" w:customStyle="1" w:styleId="TableNormal1">
+  <w:style w:type="table" w:customStyle="1" w:styleId="15">
     <w:name w:val="Table Normal1"/>
     <w:qFormat/>
+    <w:uiPriority w:val="0"/>
     <w:tblPr>
+      <w:tblLayout w:type="fixed"/>
       <w:tblCellMar>
         <w:top w:w="0" w:type="dxa"/>
         <w:left w:w="0" w:type="dxa"/>
@@ -2798,24 +2985,24 @@
       </w:tblCellMar>
     </w:tblPr>
   </w:style>
-  <w:style w:type="character" w:customStyle="1" w:styleId="BalloonTextChar">
+  <w:style w:type="character" w:customStyle="1" w:styleId="16">
     <w:name w:val="Balloon Text Char"/>
-    <w:basedOn w:val="DefaultParagraphFont"/>
-    <w:link w:val="BalloonText"/>
-    <w:uiPriority w:val="99"/>
+    <w:basedOn w:val="12"/>
+    <w:link w:val="8"/>
     <w:semiHidden/>
     <w:qFormat/>
+    <w:uiPriority w:val="99"/>
     <w:rPr>
       <w:rFonts w:ascii="Tahoma" w:hAnsi="Tahoma" w:cs="Tahoma"/>
       <w:sz w:val="16"/>
       <w:szCs w:val="16"/>
     </w:rPr>
   </w:style>
-  <w:style w:type="paragraph" w:styleId="ListParagraph">
+  <w:style w:type="paragraph" w:styleId="17">
     <w:name w:val="List Paragraph"/>
-    <w:basedOn w:val="Normal"/>
+    <w:basedOn w:val="1"/>
+    <w:qFormat/>
     <w:uiPriority w:val="34"/>
-    <w:qFormat/>
     <w:pPr>
       <w:ind w:left="720"/>
       <w:contextualSpacing/>
@@ -2824,448 +3011,23 @@
       <w:lang w:eastAsia="es-AR"/>
     </w:rPr>
   </w:style>
-  <w:style w:type="paragraph" w:customStyle="1" w:styleId="Default">
+  <w:style w:type="paragraph" w:customStyle="1" w:styleId="18">
     <w:name w:val="Default"/>
     <w:unhideWhenUsed/>
     <w:qFormat/>
+    <w:uiPriority w:val="0"/>
     <w:pPr>
       <w:widowControl w:val="0"/>
       <w:autoSpaceDE w:val="0"/>
       <w:autoSpaceDN w:val="0"/>
       <w:adjustRightInd w:val="0"/>
+      <w:spacing w:after="200" w:line="276" w:lineRule="auto"/>
     </w:pPr>
     <w:rPr>
-      <w:rFonts w:ascii="Arial" w:hAnsi="Arial"/>
+      <w:rFonts w:ascii="Arial" w:hAnsi="Arial" w:eastAsia="SimSun" w:cs="Times New Roman"/>
       <w:color w:val="000000"/>
       <w:sz w:val="24"/>
-    </w:rPr>
-  </w:style>
-</w:styles>
-</file>
-
-<file path=word/stylesWithEffects.xml><?xml version="1.0" encoding="utf-8"?>
-<w:styles xmlns:wpc="http://schemas.microsoft.com/office/word/2010/wordprocessingCanvas" xmlns:mc="http://schemas.openxmlformats.org/markup-compatibility/2006" xmlns:o="urn:schemas-microsoft-com:office:office" xmlns:r="http://schemas.openxmlformats.org/officeDocument/2006/relationships" xmlns:m="http://schemas.openxmlformats.org/officeDocument/2006/math" xmlns:v="urn:schemas-microsoft-com:vml" xmlns:wp14="http://schemas.microsoft.com/office/word/2010/wordprocessingDrawing" xmlns:wp="http://schemas.openxmlformats.org/drawingml/2006/wordprocessingDrawing" xmlns:w10="urn:schemas-microsoft-com:office:word" xmlns:w="http://schemas.openxmlformats.org/wordprocessingml/2006/main" xmlns:w14="http://schemas.microsoft.com/office/word/2010/wordml" xmlns:wpg="http://schemas.microsoft.com/office/word/2010/wordprocessingGroup" xmlns:wpi="http://schemas.microsoft.com/office/word/2010/wordprocessingInk" xmlns:wne="http://schemas.microsoft.com/office/word/2006/wordml" xmlns:wps="http://schemas.microsoft.com/office/word/2010/wordprocessingShape" mc:Ignorable="w14 wp14">
-  <w:docDefaults>
-    <w:rPrDefault>
-      <w:rPr>
-        <w:rFonts w:ascii="Times New Roman" w:eastAsia="SimSun" w:hAnsi="Times New Roman" w:cs="Times New Roman"/>
-        <w:lang w:val="en-US" w:eastAsia="en-US" w:bidi="ar-SA"/>
-      </w:rPr>
-    </w:rPrDefault>
-    <w:pPrDefault>
-      <w:pPr>
-        <w:spacing w:after="200" w:line="276" w:lineRule="auto"/>
-      </w:pPr>
-    </w:pPrDefault>
-  </w:docDefaults>
-  <w:latentStyles w:defLockedState="0" w:defUIPriority="99" w:defSemiHidden="1" w:defUnhideWhenUsed="1" w:defQFormat="0" w:count="267">
-    <w:lsdException w:name="Normal" w:semiHidden="0" w:uiPriority="0" w:unhideWhenUsed="0"/>
-    <w:lsdException w:name="heading 1" w:semiHidden="0" w:uiPriority="0" w:unhideWhenUsed="0" w:qFormat="1"/>
-    <w:lsdException w:name="heading 2" w:semiHidden="0" w:uiPriority="0" w:unhideWhenUsed="0"/>
-    <w:lsdException w:name="heading 3" w:semiHidden="0" w:uiPriority="0" w:unhideWhenUsed="0" w:qFormat="1"/>
-    <w:lsdException w:name="heading 4" w:semiHidden="0" w:uiPriority="0" w:unhideWhenUsed="0"/>
-    <w:lsdException w:name="heading 5" w:semiHidden="0" w:uiPriority="0" w:unhideWhenUsed="0"/>
-    <w:lsdException w:name="heading 6" w:semiHidden="0" w:uiPriority="0" w:unhideWhenUsed="0" w:qFormat="1"/>
-    <w:lsdException w:name="heading 7" w:uiPriority="9" w:qFormat="1"/>
-    <w:lsdException w:name="heading 8" w:uiPriority="9" w:qFormat="1"/>
-    <w:lsdException w:name="heading 9" w:uiPriority="9" w:qFormat="1"/>
-    <w:lsdException w:name="toc 1" w:uiPriority="39"/>
-    <w:lsdException w:name="toc 2" w:uiPriority="39"/>
-    <w:lsdException w:name="toc 3" w:uiPriority="39"/>
-    <w:lsdException w:name="toc 4" w:uiPriority="39"/>
-    <w:lsdException w:name="toc 5" w:uiPriority="39"/>
-    <w:lsdException w:name="toc 6" w:uiPriority="39"/>
-    <w:lsdException w:name="toc 7" w:uiPriority="39"/>
-    <w:lsdException w:name="toc 8" w:uiPriority="39"/>
-    <w:lsdException w:name="toc 9" w:uiPriority="39"/>
-    <w:lsdException w:name="caption" w:uiPriority="35" w:qFormat="1"/>
-    <w:lsdException w:name="Title" w:semiHidden="0" w:uiPriority="0" w:unhideWhenUsed="0" w:qFormat="1"/>
-    <w:lsdException w:name="Default Paragraph Font" w:uiPriority="1"/>
-    <w:lsdException w:name="Subtitle" w:semiHidden="0" w:uiPriority="0" w:unhideWhenUsed="0" w:qFormat="1"/>
-    <w:lsdException w:name="Strong" w:semiHidden="0" w:uiPriority="22" w:unhideWhenUsed="0" w:qFormat="1"/>
-    <w:lsdException w:name="Emphasis" w:semiHidden="0" w:uiPriority="20" w:unhideWhenUsed="0" w:qFormat="1"/>
-    <w:lsdException w:name="Normal (Web)" w:semiHidden="0" w:qFormat="1"/>
-    <w:lsdException w:name="Balloon Text" w:qFormat="1"/>
-    <w:lsdException w:name="Table Grid" w:semiHidden="0" w:uiPriority="39" w:unhideWhenUsed="0" w:qFormat="1"/>
-    <w:lsdException w:name="Light Shading" w:semiHidden="0" w:uiPriority="60" w:unhideWhenUsed="0"/>
-    <w:lsdException w:name="Light List" w:semiHidden="0" w:uiPriority="61" w:unhideWhenUsed="0"/>
-    <w:lsdException w:name="Light Grid" w:semiHidden="0" w:uiPriority="62" w:unhideWhenUsed="0"/>
-    <w:lsdException w:name="Medium Shading 1" w:semiHidden="0" w:uiPriority="63" w:unhideWhenUsed="0"/>
-    <w:lsdException w:name="Medium Shading 2" w:semiHidden="0" w:uiPriority="64" w:unhideWhenUsed="0"/>
-    <w:lsdException w:name="Medium List 1" w:semiHidden="0" w:uiPriority="65" w:unhideWhenUsed="0"/>
-    <w:lsdException w:name="Medium List 2" w:semiHidden="0" w:uiPriority="66" w:unhideWhenUsed="0"/>
-    <w:lsdException w:name="Medium Grid 1" w:semiHidden="0" w:uiPriority="67" w:unhideWhenUsed="0"/>
-    <w:lsdException w:name="Medium Grid 2" w:semiHidden="0" w:uiPriority="68" w:unhideWhenUsed="0"/>
-    <w:lsdException w:name="Medium Grid 3" w:semiHidden="0" w:uiPriority="69" w:unhideWhenUsed="0"/>
-    <w:lsdException w:name="Dark List" w:semiHidden="0" w:uiPriority="70" w:unhideWhenUsed="0"/>
-    <w:lsdException w:name="Colorful Shading" w:semiHidden="0" w:uiPriority="71" w:unhideWhenUsed="0"/>
-    <w:lsdException w:name="Colorful List" w:semiHidden="0" w:uiPriority="72" w:unhideWhenUsed="0"/>
-    <w:lsdException w:name="Colorful Grid" w:semiHidden="0" w:uiPriority="73" w:unhideWhenUsed="0"/>
-    <w:lsdException w:name="Light Shading Accent 1" w:semiHidden="0" w:uiPriority="60" w:unhideWhenUsed="0"/>
-    <w:lsdException w:name="Light List Accent 1" w:semiHidden="0" w:uiPriority="61" w:unhideWhenUsed="0"/>
-    <w:lsdException w:name="Light Grid Accent 1" w:semiHidden="0" w:uiPriority="62" w:unhideWhenUsed="0"/>
-    <w:lsdException w:name="Medium Shading 1 Accent 1" w:semiHidden="0" w:uiPriority="63" w:unhideWhenUsed="0"/>
-    <w:lsdException w:name="Medium Shading 2 Accent 1" w:semiHidden="0" w:uiPriority="64" w:unhideWhenUsed="0"/>
-    <w:lsdException w:name="Medium List 1 Accent 1" w:semiHidden="0" w:uiPriority="65" w:unhideWhenUsed="0"/>
-    <w:lsdException w:name="List Paragraph" w:semiHidden="0" w:uiPriority="34" w:unhideWhenUsed="0" w:qFormat="1"/>
-    <w:lsdException w:name="Medium List 2 Accent 1" w:semiHidden="0" w:uiPriority="66" w:unhideWhenUsed="0"/>
-    <w:lsdException w:name="Medium Grid 1 Accent 1" w:semiHidden="0" w:uiPriority="67" w:unhideWhenUsed="0"/>
-    <w:lsdException w:name="Medium Grid 2 Accent 1" w:semiHidden="0" w:uiPriority="68" w:unhideWhenUsed="0"/>
-    <w:lsdException w:name="Medium Grid 3 Accent 1" w:semiHidden="0" w:uiPriority="69" w:unhideWhenUsed="0"/>
-    <w:lsdException w:name="Dark List Accent 1" w:semiHidden="0" w:uiPriority="70" w:unhideWhenUsed="0"/>
-    <w:lsdException w:name="Colorful Shading Accent 1" w:semiHidden="0" w:uiPriority="71" w:unhideWhenUsed="0"/>
-    <w:lsdException w:name="Colorful List Accent 1" w:semiHidden="0" w:uiPriority="72" w:unhideWhenUsed="0"/>
-    <w:lsdException w:name="Colorful Grid Accent 1" w:semiHidden="0" w:uiPriority="73" w:unhideWhenUsed="0"/>
-    <w:lsdException w:name="Light Shading Accent 2" w:semiHidden="0" w:uiPriority="60" w:unhideWhenUsed="0"/>
-    <w:lsdException w:name="Light List Accent 2" w:semiHidden="0" w:uiPriority="61" w:unhideWhenUsed="0"/>
-    <w:lsdException w:name="Light Grid Accent 2" w:semiHidden="0" w:uiPriority="62" w:unhideWhenUsed="0"/>
-    <w:lsdException w:name="Medium Shading 1 Accent 2" w:semiHidden="0" w:uiPriority="63" w:unhideWhenUsed="0"/>
-    <w:lsdException w:name="Medium Shading 2 Accent 2" w:semiHidden="0" w:uiPriority="64" w:unhideWhenUsed="0"/>
-    <w:lsdException w:name="Medium List 1 Accent 2" w:semiHidden="0" w:uiPriority="65" w:unhideWhenUsed="0"/>
-    <w:lsdException w:name="Medium List 2 Accent 2" w:semiHidden="0" w:uiPriority="66" w:unhideWhenUsed="0"/>
-    <w:lsdException w:name="Medium Grid 1 Accent 2" w:semiHidden="0" w:uiPriority="67" w:unhideWhenUsed="0"/>
-    <w:lsdException w:name="Medium Grid 2 Accent 2" w:semiHidden="0" w:uiPriority="68" w:unhideWhenUsed="0"/>
-    <w:lsdException w:name="Medium Grid 3 Accent 2" w:semiHidden="0" w:uiPriority="69" w:unhideWhenUsed="0"/>
-    <w:lsdException w:name="Dark List Accent 2" w:semiHidden="0" w:uiPriority="70" w:unhideWhenUsed="0"/>
-    <w:lsdException w:name="Colorful Shading Accent 2" w:semiHidden="0" w:uiPriority="71" w:unhideWhenUsed="0"/>
-    <w:lsdException w:name="Colorful List Accent 2" w:semiHidden="0" w:uiPriority="72" w:unhideWhenUsed="0"/>
-    <w:lsdException w:name="Colorful Grid Accent 2" w:semiHidden="0" w:uiPriority="73" w:unhideWhenUsed="0"/>
-    <w:lsdException w:name="Light Shading Accent 3" w:semiHidden="0" w:uiPriority="60" w:unhideWhenUsed="0"/>
-    <w:lsdException w:name="Light List Accent 3" w:semiHidden="0" w:uiPriority="61" w:unhideWhenUsed="0"/>
-    <w:lsdException w:name="Light Grid Accent 3" w:semiHidden="0" w:uiPriority="62" w:unhideWhenUsed="0"/>
-    <w:lsdException w:name="Medium Shading 1 Accent 3" w:semiHidden="0" w:uiPriority="63" w:unhideWhenUsed="0"/>
-    <w:lsdException w:name="Medium Shading 2 Accent 3" w:semiHidden="0" w:uiPriority="64" w:unhideWhenUsed="0"/>
-    <w:lsdException w:name="Medium List 1 Accent 3" w:semiHidden="0" w:uiPriority="65" w:unhideWhenUsed="0"/>
-    <w:lsdException w:name="Medium List 2 Accent 3" w:semiHidden="0" w:uiPriority="66" w:unhideWhenUsed="0"/>
-    <w:lsdException w:name="Medium Grid 1 Accent 3" w:semiHidden="0" w:uiPriority="67" w:unhideWhenUsed="0"/>
-    <w:lsdException w:name="Medium Grid 2 Accent 3" w:semiHidden="0" w:uiPriority="68" w:unhideWhenUsed="0"/>
-    <w:lsdException w:name="Medium Grid 3 Accent 3" w:semiHidden="0" w:uiPriority="69" w:unhideWhenUsed="0"/>
-    <w:lsdException w:name="Dark List Accent 3" w:semiHidden="0" w:uiPriority="70" w:unhideWhenUsed="0"/>
-    <w:lsdException w:name="Colorful Shading Accent 3" w:semiHidden="0" w:uiPriority="71" w:unhideWhenUsed="0"/>
-    <w:lsdException w:name="Colorful List Accent 3" w:semiHidden="0" w:uiPriority="72" w:unhideWhenUsed="0"/>
-    <w:lsdException w:name="Colorful Grid Accent 3" w:semiHidden="0" w:uiPriority="73" w:unhideWhenUsed="0"/>
-    <w:lsdException w:name="Light Shading Accent 4" w:semiHidden="0" w:uiPriority="60" w:unhideWhenUsed="0"/>
-    <w:lsdException w:name="Light List Accent 4" w:semiHidden="0" w:uiPriority="61" w:unhideWhenUsed="0"/>
-    <w:lsdException w:name="Light Grid Accent 4" w:semiHidden="0" w:uiPriority="62" w:unhideWhenUsed="0"/>
-    <w:lsdException w:name="Medium Shading 1 Accent 4" w:semiHidden="0" w:uiPriority="63" w:unhideWhenUsed="0"/>
-    <w:lsdException w:name="Medium Shading 2 Accent 4" w:semiHidden="0" w:uiPriority="64" w:unhideWhenUsed="0"/>
-    <w:lsdException w:name="Medium List 1 Accent 4" w:semiHidden="0" w:uiPriority="65" w:unhideWhenUsed="0"/>
-    <w:lsdException w:name="Medium List 2 Accent 4" w:semiHidden="0" w:uiPriority="66" w:unhideWhenUsed="0"/>
-    <w:lsdException w:name="Medium Grid 1 Accent 4" w:semiHidden="0" w:uiPriority="67" w:unhideWhenUsed="0"/>
-    <w:lsdException w:name="Medium Grid 2 Accent 4" w:semiHidden="0" w:uiPriority="68" w:unhideWhenUsed="0"/>
-    <w:lsdException w:name="Medium Grid 3 Accent 4" w:semiHidden="0" w:uiPriority="69" w:unhideWhenUsed="0"/>
-    <w:lsdException w:name="Dark List Accent 4" w:semiHidden="0" w:uiPriority="70" w:unhideWhenUsed="0"/>
-    <w:lsdException w:name="Colorful Shading Accent 4" w:semiHidden="0" w:uiPriority="71" w:unhideWhenUsed="0"/>
-    <w:lsdException w:name="Colorful List Accent 4" w:semiHidden="0" w:uiPriority="72" w:unhideWhenUsed="0"/>
-    <w:lsdException w:name="Colorful Grid Accent 4" w:semiHidden="0" w:uiPriority="73" w:unhideWhenUsed="0"/>
-    <w:lsdException w:name="Light Shading Accent 5" w:semiHidden="0" w:uiPriority="60" w:unhideWhenUsed="0"/>
-    <w:lsdException w:name="Light List Accent 5" w:semiHidden="0" w:uiPriority="61" w:unhideWhenUsed="0"/>
-    <w:lsdException w:name="Light Grid Accent 5" w:semiHidden="0" w:uiPriority="62" w:unhideWhenUsed="0"/>
-    <w:lsdException w:name="Medium Shading 1 Accent 5" w:semiHidden="0" w:uiPriority="63" w:unhideWhenUsed="0"/>
-    <w:lsdException w:name="Medium Shading 2 Accent 5" w:semiHidden="0" w:uiPriority="64" w:unhideWhenUsed="0"/>
-    <w:lsdException w:name="Medium List 1 Accent 5" w:semiHidden="0" w:uiPriority="65" w:unhideWhenUsed="0"/>
-    <w:lsdException w:name="Medium List 2 Accent 5" w:semiHidden="0" w:uiPriority="66" w:unhideWhenUsed="0"/>
-    <w:lsdException w:name="Medium Grid 1 Accent 5" w:semiHidden="0" w:uiPriority="67" w:unhideWhenUsed="0"/>
-    <w:lsdException w:name="Medium Grid 2 Accent 5" w:semiHidden="0" w:uiPriority="68" w:unhideWhenUsed="0"/>
-    <w:lsdException w:name="Medium Grid 3 Accent 5" w:semiHidden="0" w:uiPriority="69" w:unhideWhenUsed="0"/>
-    <w:lsdException w:name="Dark List Accent 5" w:semiHidden="0" w:uiPriority="70" w:unhideWhenUsed="0"/>
-    <w:lsdException w:name="Colorful Shading Accent 5" w:semiHidden="0" w:uiPriority="71" w:unhideWhenUsed="0"/>
-    <w:lsdException w:name="Colorful List Accent 5" w:semiHidden="0" w:uiPriority="72" w:unhideWhenUsed="0"/>
-    <w:lsdException w:name="Colorful Grid Accent 5" w:semiHidden="0" w:uiPriority="73" w:unhideWhenUsed="0"/>
-    <w:lsdException w:name="Light Shading Accent 6" w:semiHidden="0" w:uiPriority="60" w:unhideWhenUsed="0"/>
-    <w:lsdException w:name="Light List Accent 6" w:semiHidden="0" w:uiPriority="61" w:unhideWhenUsed="0"/>
-    <w:lsdException w:name="Light Grid Accent 6" w:semiHidden="0" w:uiPriority="62" w:unhideWhenUsed="0"/>
-    <w:lsdException w:name="Medium Shading 1 Accent 6" w:semiHidden="0" w:uiPriority="63" w:unhideWhenUsed="0"/>
-    <w:lsdException w:name="Medium Shading 2 Accent 6" w:semiHidden="0" w:uiPriority="64" w:unhideWhenUsed="0"/>
-    <w:lsdException w:name="Medium List 1 Accent 6" w:semiHidden="0" w:uiPriority="65" w:unhideWhenUsed="0"/>
-    <w:lsdException w:name="Medium List 2 Accent 6" w:semiHidden="0" w:uiPriority="66" w:unhideWhenUsed="0"/>
-    <w:lsdException w:name="Medium Grid 1 Accent 6" w:semiHidden="0" w:uiPriority="67" w:unhideWhenUsed="0"/>
-    <w:lsdException w:name="Medium Grid 2 Accent 6" w:semiHidden="0" w:uiPriority="68" w:unhideWhenUsed="0"/>
-    <w:lsdException w:name="Medium Grid 3 Accent 6" w:semiHidden="0" w:uiPriority="69" w:unhideWhenUsed="0"/>
-    <w:lsdException w:name="Dark List Accent 6" w:semiHidden="0" w:uiPriority="70" w:unhideWhenUsed="0"/>
-    <w:lsdException w:name="Colorful Shading Accent 6" w:semiHidden="0" w:uiPriority="71" w:unhideWhenUsed="0"/>
-    <w:lsdException w:name="Colorful List Accent 6" w:semiHidden="0" w:uiPriority="72" w:unhideWhenUsed="0"/>
-    <w:lsdException w:name="Colorful Grid Accent 6" w:semiHidden="0" w:uiPriority="73" w:unhideWhenUsed="0"/>
-    <w:lsdException w:name="Subtle Emphasis" w:semiHidden="0" w:uiPriority="19" w:unhideWhenUsed="0" w:qFormat="1"/>
-    <w:lsdException w:name="Intense Emphasis" w:semiHidden="0" w:uiPriority="21" w:unhideWhenUsed="0" w:qFormat="1"/>
-    <w:lsdException w:name="Subtle Reference" w:semiHidden="0" w:uiPriority="31" w:unhideWhenUsed="0" w:qFormat="1"/>
-    <w:lsdException w:name="Intense Reference" w:semiHidden="0" w:uiPriority="32" w:unhideWhenUsed="0" w:qFormat="1"/>
-    <w:lsdException w:name="Book Title" w:semiHidden="0" w:uiPriority="33" w:unhideWhenUsed="0" w:qFormat="1"/>
-    <w:lsdException w:name="Bibliography" w:uiPriority="37"/>
-    <w:lsdException w:name="TOC Heading" w:uiPriority="39" w:qFormat="1"/>
-  </w:latentStyles>
-  <w:style w:type="paragraph" w:default="1" w:styleId="Normal">
-    <w:name w:val="Normal"/>
-    <w:rPr>
-      <w:rFonts w:ascii="Arial" w:eastAsia="Arial" w:hAnsi="Arial" w:cs="Arial"/>
-      <w:sz w:val="22"/>
-      <w:szCs w:val="22"/>
-      <w:lang w:val="es" w:eastAsia="es-US"/>
-    </w:rPr>
-  </w:style>
-  <w:style w:type="paragraph" w:styleId="Heading1">
-    <w:name w:val="heading 1"/>
-    <w:basedOn w:val="Normal"/>
-    <w:next w:val="Normal"/>
-    <w:qFormat/>
-    <w:pPr>
-      <w:keepNext/>
-      <w:keepLines/>
-      <w:spacing w:before="400" w:after="120"/>
-      <w:outlineLvl w:val="0"/>
-    </w:pPr>
-    <w:rPr>
-      <w:sz w:val="40"/>
-      <w:szCs w:val="40"/>
-    </w:rPr>
-  </w:style>
-  <w:style w:type="paragraph" w:styleId="Heading2">
-    <w:name w:val="heading 2"/>
-    <w:basedOn w:val="Normal"/>
-    <w:next w:val="Normal"/>
-    <w:pPr>
-      <w:keepNext/>
-      <w:keepLines/>
-      <w:spacing w:before="360" w:after="120"/>
-      <w:outlineLvl w:val="1"/>
-    </w:pPr>
-    <w:rPr>
-      <w:sz w:val="32"/>
-      <w:szCs w:val="32"/>
-    </w:rPr>
-  </w:style>
-  <w:style w:type="paragraph" w:styleId="Heading3">
-    <w:name w:val="heading 3"/>
-    <w:basedOn w:val="Normal"/>
-    <w:next w:val="Normal"/>
-    <w:qFormat/>
-    <w:pPr>
-      <w:keepNext/>
-      <w:keepLines/>
-      <w:spacing w:before="320" w:after="80"/>
-      <w:outlineLvl w:val="2"/>
-    </w:pPr>
-    <w:rPr>
-      <w:color w:val="434343"/>
-      <w:sz w:val="28"/>
-      <w:szCs w:val="28"/>
-    </w:rPr>
-  </w:style>
-  <w:style w:type="paragraph" w:styleId="Heading4">
-    <w:name w:val="heading 4"/>
-    <w:basedOn w:val="Normal"/>
-    <w:next w:val="Normal"/>
-    <w:pPr>
-      <w:keepNext/>
-      <w:keepLines/>
-      <w:spacing w:before="280" w:after="80"/>
-      <w:outlineLvl w:val="3"/>
-    </w:pPr>
-    <w:rPr>
-      <w:color w:val="666666"/>
-      <w:sz w:val="24"/>
-      <w:szCs w:val="24"/>
-    </w:rPr>
-  </w:style>
-  <w:style w:type="paragraph" w:styleId="Heading5">
-    <w:name w:val="heading 5"/>
-    <w:basedOn w:val="Normal"/>
-    <w:next w:val="Normal"/>
-    <w:pPr>
-      <w:keepNext/>
-      <w:keepLines/>
-      <w:spacing w:before="240" w:after="80"/>
-      <w:outlineLvl w:val="4"/>
-    </w:pPr>
-    <w:rPr>
-      <w:color w:val="666666"/>
-    </w:rPr>
-  </w:style>
-  <w:style w:type="paragraph" w:styleId="Heading6">
-    <w:name w:val="heading 6"/>
-    <w:basedOn w:val="Normal"/>
-    <w:next w:val="Normal"/>
-    <w:qFormat/>
-    <w:pPr>
-      <w:keepNext/>
-      <w:keepLines/>
-      <w:spacing w:before="240" w:after="80"/>
-      <w:outlineLvl w:val="5"/>
-    </w:pPr>
-    <w:rPr>
-      <w:i/>
-      <w:color w:val="666666"/>
-    </w:rPr>
-  </w:style>
-  <w:style w:type="character" w:default="1" w:styleId="DefaultParagraphFont">
-    <w:name w:val="Default Paragraph Font"/>
-    <w:uiPriority w:val="1"/>
-    <w:semiHidden/>
-    <w:unhideWhenUsed/>
-  </w:style>
-  <w:style w:type="table" w:default="1" w:styleId="TableNormal">
-    <w:name w:val="Normal Table"/>
-    <w:uiPriority w:val="99"/>
-    <w:semiHidden/>
-    <w:unhideWhenUsed/>
-    <w:tblPr>
-      <w:tblInd w:w="0" w:type="dxa"/>
-      <w:tblCellMar>
-        <w:top w:w="0" w:type="dxa"/>
-        <w:left w:w="108" w:type="dxa"/>
-        <w:bottom w:w="0" w:type="dxa"/>
-        <w:right w:w="108" w:type="dxa"/>
-      </w:tblCellMar>
-    </w:tblPr>
-  </w:style>
-  <w:style w:type="numbering" w:default="1" w:styleId="NoList">
-    <w:name w:val="No List"/>
-    <w:uiPriority w:val="99"/>
-    <w:semiHidden/>
-    <w:unhideWhenUsed/>
-  </w:style>
-  <w:style w:type="paragraph" w:styleId="BalloonText">
-    <w:name w:val="Balloon Text"/>
-    <w:basedOn w:val="Normal"/>
-    <w:link w:val="BalloonTextChar"/>
-    <w:uiPriority w:val="99"/>
-    <w:semiHidden/>
-    <w:unhideWhenUsed/>
-    <w:qFormat/>
-    <w:pPr>
-      <w:spacing w:line="240" w:lineRule="auto"/>
-    </w:pPr>
-    <w:rPr>
-      <w:rFonts w:ascii="Tahoma" w:hAnsi="Tahoma" w:cs="Tahoma"/>
-      <w:sz w:val="16"/>
-      <w:szCs w:val="16"/>
-    </w:rPr>
-  </w:style>
-  <w:style w:type="paragraph" w:styleId="NormalWeb">
-    <w:name w:val="Normal (Web)"/>
-    <w:basedOn w:val="Normal"/>
-    <w:uiPriority w:val="99"/>
-    <w:unhideWhenUsed/>
-    <w:qFormat/>
-    <w:pPr>
-      <w:spacing w:before="100" w:beforeAutospacing="1" w:after="100" w:afterAutospacing="1" w:line="240" w:lineRule="auto"/>
-    </w:pPr>
-    <w:rPr>
-      <w:rFonts w:ascii="Times New Roman" w:eastAsia="Times New Roman" w:hAnsi="Times New Roman" w:cs="Times New Roman"/>
-      <w:sz w:val="24"/>
-      <w:szCs w:val="24"/>
-      <w:lang w:val="en-US" w:eastAsia="en-US"/>
-    </w:rPr>
-  </w:style>
-  <w:style w:type="paragraph" w:styleId="Subtitle">
-    <w:name w:val="Subtitle"/>
-    <w:basedOn w:val="Normal"/>
-    <w:next w:val="Normal"/>
-    <w:qFormat/>
-    <w:pPr>
-      <w:keepNext/>
-      <w:keepLines/>
-      <w:spacing w:after="320"/>
-    </w:pPr>
-    <w:rPr>
-      <w:color w:val="666666"/>
-      <w:sz w:val="30"/>
-      <w:szCs w:val="30"/>
-    </w:rPr>
-  </w:style>
-  <w:style w:type="paragraph" w:styleId="Title">
-    <w:name w:val="Title"/>
-    <w:basedOn w:val="Normal"/>
-    <w:next w:val="Normal"/>
-    <w:qFormat/>
-    <w:pPr>
-      <w:keepNext/>
-      <w:keepLines/>
-      <w:spacing w:after="60"/>
-    </w:pPr>
-    <w:rPr>
-      <w:sz w:val="52"/>
-      <w:szCs w:val="52"/>
-    </w:rPr>
-  </w:style>
-  <w:style w:type="table" w:styleId="TableGrid">
-    <w:name w:val="Table Grid"/>
-    <w:basedOn w:val="TableNormal"/>
-    <w:uiPriority w:val="39"/>
-    <w:qFormat/>
-    <w:pPr>
-      <w:spacing w:line="240" w:lineRule="auto"/>
-    </w:pPr>
-    <w:tblPr>
-      <w:tblInd w:w="0" w:type="dxa"/>
-      <w:tblBorders>
-        <w:top w:val="single" w:sz="4" w:space="0" w:color="auto"/>
-        <w:left w:val="single" w:sz="4" w:space="0" w:color="auto"/>
-        <w:bottom w:val="single" w:sz="4" w:space="0" w:color="auto"/>
-        <w:right w:val="single" w:sz="4" w:space="0" w:color="auto"/>
-        <w:insideH w:val="single" w:sz="4" w:space="0" w:color="auto"/>
-        <w:insideV w:val="single" w:sz="4" w:space="0" w:color="auto"/>
-      </w:tblBorders>
-      <w:tblCellMar>
-        <w:top w:w="0" w:type="dxa"/>
-        <w:left w:w="108" w:type="dxa"/>
-        <w:bottom w:w="0" w:type="dxa"/>
-        <w:right w:w="108" w:type="dxa"/>
-      </w:tblCellMar>
-    </w:tblPr>
-  </w:style>
-  <w:style w:type="table" w:customStyle="1" w:styleId="TableNormal1">
-    <w:name w:val="Table Normal1"/>
-    <w:qFormat/>
-    <w:tblPr>
-      <w:tblCellMar>
-        <w:top w:w="0" w:type="dxa"/>
-        <w:left w:w="0" w:type="dxa"/>
-        <w:bottom w:w="0" w:type="dxa"/>
-        <w:right w:w="0" w:type="dxa"/>
-      </w:tblCellMar>
-    </w:tblPr>
-  </w:style>
-  <w:style w:type="character" w:customStyle="1" w:styleId="BalloonTextChar">
-    <w:name w:val="Balloon Text Char"/>
-    <w:basedOn w:val="DefaultParagraphFont"/>
-    <w:link w:val="BalloonText"/>
-    <w:uiPriority w:val="99"/>
-    <w:semiHidden/>
-    <w:qFormat/>
-    <w:rPr>
-      <w:rFonts w:ascii="Tahoma" w:hAnsi="Tahoma" w:cs="Tahoma"/>
-      <w:sz w:val="16"/>
-      <w:szCs w:val="16"/>
-    </w:rPr>
-  </w:style>
-  <w:style w:type="paragraph" w:styleId="ListParagraph">
-    <w:name w:val="List Paragraph"/>
-    <w:basedOn w:val="Normal"/>
-    <w:uiPriority w:val="34"/>
-    <w:qFormat/>
-    <w:pPr>
-      <w:ind w:left="720"/>
-      <w:contextualSpacing/>
-    </w:pPr>
-    <w:rPr>
-      <w:lang w:eastAsia="es-AR"/>
-    </w:rPr>
-  </w:style>
-  <w:style w:type="paragraph" w:customStyle="1" w:styleId="Default">
-    <w:name w:val="Default"/>
-    <w:unhideWhenUsed/>
-    <w:qFormat/>
-    <w:pPr>
-      <w:widowControl w:val="0"/>
-      <w:autoSpaceDE w:val="0"/>
-      <w:autoSpaceDN w:val="0"/>
-      <w:adjustRightInd w:val="0"/>
-    </w:pPr>
-    <w:rPr>
-      <w:rFonts w:ascii="Arial" w:hAnsi="Arial"/>
-      <w:color w:val="000000"/>
-      <w:sz w:val="24"/>
+      <w:lang w:val="en-US" w:eastAsia="en-US" w:bidi="ar-SA"/>
     </w:rPr>
   </w:style>
 </w:styles>
@@ -3587,7 +3349,6 @@
       </a:style>
     </a:lnDef>
   </a:objectDefaults>
-  <a:extraClrSchemeLst/>
 </a:theme>
 </file>
 

</xml_diff>